<commit_message>
Updated the example's documentation.  Also removed debugging features from the SimulatedSystem config file.
</commit_message>
<xml_diff>
--- a/RT Temperature Controller/Temperature Chamber Documentation.docx
+++ b/RT Temperature Controller/Temperature Chamber Documentation.docx
@@ -47,7 +47,10 @@
         <w:t xml:space="preserve"> (TBD)</w:t>
       </w:r>
       <w:r>
-        <w:t xml:space="preserve"> Framework.  The goal </w:t>
+        <w:t xml:space="preserve"> Framework. </w:t>
+      </w:r>
+      <w:r>
+        <w:t xml:space="preserve">The goal </w:t>
       </w:r>
       <w:r>
         <w:t>of this example is</w:t>
@@ -80,198 +83,295 @@
         <w:t>s</w:t>
       </w:r>
       <w:r>
+        <w:t>. This document will walk you through the example step by step, show you how to get it running, and point out helpful features</w:t>
+      </w:r>
+      <w:r>
+        <w:t xml:space="preserve"> and terminology</w:t>
+      </w:r>
+      <w:r>
+        <w:t xml:space="preserve"> along the way.</w:t>
+      </w:r>
+    </w:p>
+    <w:p>
+      <w:r>
+        <w:t>The example</w:t>
+      </w:r>
+      <w:r>
+        <w:t xml:space="preserve"> includes two implementations. </w:t>
+      </w:r>
+      <w:r>
+        <w:t>The first makes use of</w:t>
+      </w:r>
+      <w:r>
+        <w:t xml:space="preserve"> a simulated system with a </w:t>
+      </w:r>
+      <w:r>
+        <w:t xml:space="preserve">simple </w:t>
+      </w:r>
+      <w:r>
+        <w:t xml:space="preserve">model </w:t>
+      </w:r>
+      <w:r>
+        <w:t xml:space="preserve">of a temperature controller. The second implementation uses real-world I/O </w:t>
+      </w:r>
+      <w:r>
+        <w:t xml:space="preserve">in combination with a model </w:t>
+      </w:r>
+      <w:r>
+        <w:t xml:space="preserve">and requires both a </w:t>
+      </w:r>
+      <w:proofErr w:type="spellStart"/>
+      <w:r>
+        <w:t>cRIO</w:t>
+      </w:r>
+      <w:proofErr w:type="spellEnd"/>
+      <w:r>
+        <w:t xml:space="preserve"> and a temperature chamber to make full use of its features.  </w:t>
+      </w:r>
+    </w:p>
+    <w:p>
+      <w:pPr>
+        <w:pStyle w:val="Heading1"/>
+      </w:pPr>
+      <w:r>
+        <w:t>Simulated System Example</w:t>
+      </w:r>
+    </w:p>
+    <w:p>
+      <w:pPr>
+        <w:pStyle w:val="Heading2"/>
+      </w:pPr>
+      <w:r>
+        <w:t>Configuration Editor</w:t>
+      </w:r>
+    </w:p>
+    <w:p>
+      <w:r>
+        <w:t>TBD allows users to specify a large portion of their application’s behavior through a configuration file. As a result, viewing the system configuration file is often the</w:t>
+      </w:r>
+      <w:r>
+        <w:t xml:space="preserve"> best place</w:t>
+      </w:r>
+      <w:r>
+        <w:t xml:space="preserve"> to start for understanding a TBD implementation</w:t>
+      </w:r>
+      <w:r>
         <w:t xml:space="preserve">.  </w:t>
       </w:r>
-      <w:r>
-        <w:t>The example includes two implementations.  The first makes use of</w:t>
-      </w:r>
-      <w:r>
-        <w:t xml:space="preserve"> a simulated system with a </w:t>
-      </w:r>
-      <w:r>
-        <w:t xml:space="preserve">simple </w:t>
-      </w:r>
-      <w:r>
-        <w:t xml:space="preserve">model </w:t>
-      </w:r>
-      <w:r>
-        <w:t xml:space="preserve">of a temperature controller.  The second implementation uses real-world I/O </w:t>
-      </w:r>
-      <w:r>
-        <w:t xml:space="preserve">in combination with a model </w:t>
-      </w:r>
-      <w:r>
-        <w:t xml:space="preserve">and requires both a </w:t>
-      </w:r>
-      <w:proofErr w:type="spellStart"/>
-      <w:r>
-        <w:t>cRIO</w:t>
-      </w:r>
-      <w:proofErr w:type="spellEnd"/>
-      <w:r>
-        <w:t xml:space="preserve"> and a temperature chamber to make full use of its features.  </w:t>
-      </w:r>
-    </w:p>
-    <w:p>
-      <w:pPr>
-        <w:pStyle w:val="Heading1"/>
-      </w:pPr>
-      <w:r>
-        <w:t>Simulated System Example</w:t>
-      </w:r>
-    </w:p>
-    <w:p>
-      <w:pPr>
-        <w:pStyle w:val="Heading2"/>
-      </w:pPr>
-      <w:r>
+    </w:p>
+    <w:p>
+      <w:pPr>
+        <w:pStyle w:val="ListParagraph"/>
+        <w:numPr>
+          <w:ilvl w:val="0"/>
+          <w:numId w:val="1"/>
+        </w:numPr>
+      </w:pPr>
+      <w:r>
+        <w:t>Open up the S</w:t>
+      </w:r>
+      <w:r>
+        <w:t xml:space="preserve">tandard </w:t>
+      </w:r>
+      <w:r>
+        <w:t>Configuration E</w:t>
+      </w:r>
+      <w:r>
+        <w:t>ditor for TBD by navigating</w:t>
+      </w:r>
+      <w:r>
+        <w:t xml:space="preserve"> in </w:t>
+      </w:r>
+      <w:proofErr w:type="spellStart"/>
+      <w:r>
+        <w:t>LabVIEW</w:t>
+      </w:r>
+      <w:proofErr w:type="spellEnd"/>
+      <w:r>
+        <w:t xml:space="preserve"> to </w:t>
+      </w:r>
+      <w:r>
+        <w:rPr>
+          <w:b/>
+        </w:rPr>
+        <w:t>Tools&gt;&gt;TBDF&gt;&gt;</w:t>
+      </w:r>
+      <w:r>
+        <w:rPr>
+          <w:b/>
+        </w:rPr>
+        <w:t xml:space="preserve">Launch Standard </w:t>
+      </w:r>
+      <w:r>
+        <w:rPr>
+          <w:b/>
+        </w:rPr>
         <w:t>Configuration Editor</w:t>
       </w:r>
-    </w:p>
-    <w:p>
-      <w:r>
-        <w:t>TBD allows users to specify a large portion of their application’s behavior through a configuration file. As a result, viewing the system configuration file is often the</w:t>
-      </w:r>
-      <w:r>
-        <w:t xml:space="preserve"> best place</w:t>
-      </w:r>
-      <w:r>
-        <w:t xml:space="preserve"> to start for understanding a TBD implementation</w:t>
+      <w:r>
+        <w:rPr>
+          <w:b/>
+        </w:rPr>
+        <w:t>…</w:t>
+      </w:r>
+    </w:p>
+    <w:p>
+      <w:r>
+        <w:t xml:space="preserve">This </w:t>
+      </w:r>
+      <w:r>
+        <w:t xml:space="preserve">is the default </w:t>
+      </w:r>
+      <w:r>
+        <w:t xml:space="preserve">editor </w:t>
+      </w:r>
+      <w:r>
+        <w:t xml:space="preserve">for the framework and </w:t>
+      </w:r>
+      <w:r>
+        <w:t xml:space="preserve">is used to view and modify system configurations. </w:t>
+      </w:r>
+      <w:r>
+        <w:t xml:space="preserve">It may take a few seconds to load as it searches for and loads into memory the various framework </w:t>
+      </w:r>
+      <w:proofErr w:type="gramStart"/>
+      <w:r>
+        <w:t>plug-ins</w:t>
+      </w:r>
+      <w:proofErr w:type="gramEnd"/>
+      <w:r>
+        <w:t xml:space="preserve">. </w:t>
+      </w:r>
+      <w:r>
+        <w:t xml:space="preserve"> Before loading </w:t>
+      </w:r>
+      <w:r>
+        <w:t>up this example’s configuration file,</w:t>
+      </w:r>
+      <w:r>
+        <w:t xml:space="preserve"> first ensure that the editor can find all of the </w:t>
+      </w:r>
+      <w:r>
+        <w:t xml:space="preserve">Tag Bus Module (TBM) </w:t>
+      </w:r>
+      <w:r>
+        <w:t>plug</w:t>
+      </w:r>
+      <w:r>
+        <w:t>-</w:t>
+      </w:r>
+      <w:r>
+        <w:t xml:space="preserve">ins that </w:t>
+      </w:r>
+      <w:r>
+        <w:t xml:space="preserve">are a dependency of </w:t>
+      </w:r>
+      <w:r>
+        <w:t>this</w:t>
+      </w:r>
+      <w:r>
+        <w:t xml:space="preserve"> configuration</w:t>
+      </w:r>
+      <w:r>
+        <w:t xml:space="preserve">. Any plug-ins installed to vi.lib </w:t>
+      </w:r>
+      <w:proofErr w:type="gramStart"/>
+      <w:r>
+        <w:t>are</w:t>
+      </w:r>
+      <w:proofErr w:type="gramEnd"/>
+      <w:r>
+        <w:t xml:space="preserve"> found by default.</w:t>
+      </w:r>
+    </w:p>
+    <w:p>
+      <w:pPr>
+        <w:pStyle w:val="ListParagraph"/>
+        <w:numPr>
+          <w:ilvl w:val="0"/>
+          <w:numId w:val="1"/>
+        </w:numPr>
+      </w:pPr>
+      <w:r>
+        <w:t>N</w:t>
+      </w:r>
+      <w:r>
+        <w:t xml:space="preserve">avigate within the editor to </w:t>
+      </w:r>
+      <w:r>
+        <w:rPr>
+          <w:b/>
+        </w:rPr>
+        <w:t xml:space="preserve">Tools&gt;&gt;Edit </w:t>
+      </w:r>
+      <w:proofErr w:type="spellStart"/>
+      <w:r>
+        <w:rPr>
+          <w:b/>
+        </w:rPr>
+        <w:t>Plugin</w:t>
+      </w:r>
+      <w:proofErr w:type="spellEnd"/>
+      <w:r>
+        <w:rPr>
+          <w:b/>
+        </w:rPr>
+        <w:t xml:space="preserve"> Search Paths</w:t>
       </w:r>
       <w:r>
         <w:t xml:space="preserve">.  </w:t>
       </w:r>
-      <w:r>
-        <w:t>Open up the standard configuration editor for TBD by navigating</w:t>
-      </w:r>
-      <w:r>
-        <w:t xml:space="preserve"> in </w:t>
-      </w:r>
-      <w:proofErr w:type="spellStart"/>
-      <w:r>
-        <w:t>LabVIEW</w:t>
-      </w:r>
-      <w:proofErr w:type="spellEnd"/>
-      <w:r>
-        <w:t xml:space="preserve"> to </w:t>
-      </w:r>
-      <w:r>
-        <w:rPr>
-          <w:b/>
-        </w:rPr>
-        <w:t>Tools&gt;&gt;TBDF&gt;&gt;</w:t>
-      </w:r>
-      <w:r>
-        <w:rPr>
-          <w:b/>
-        </w:rPr>
-        <w:t xml:space="preserve">Launch Standard </w:t>
-      </w:r>
-      <w:r>
-        <w:rPr>
-          <w:b/>
-        </w:rPr>
-        <w:t>Configuration Editor</w:t>
-      </w:r>
-      <w:r>
-        <w:rPr>
-          <w:b/>
-        </w:rPr>
-        <w:t>…</w:t>
-      </w:r>
-    </w:p>
-    <w:p>
-      <w:r>
-        <w:t xml:space="preserve">This </w:t>
-      </w:r>
-      <w:r>
-        <w:t xml:space="preserve">is the default </w:t>
-      </w:r>
-      <w:r>
-        <w:t xml:space="preserve">editor </w:t>
-      </w:r>
-      <w:r>
-        <w:t xml:space="preserve">for the framework and </w:t>
-      </w:r>
-      <w:r>
-        <w:t xml:space="preserve">is used to view and modify system configurations.  Before loading a configuration, first ensure that the editor can find all of the </w:t>
-      </w:r>
-      <w:r>
-        <w:t xml:space="preserve">Tag Bus Module (TBM) </w:t>
-      </w:r>
-      <w:r>
-        <w:t>plug</w:t>
-      </w:r>
-      <w:r>
-        <w:t>-</w:t>
-      </w:r>
-      <w:r>
-        <w:t xml:space="preserve">ins that </w:t>
-      </w:r>
-      <w:r>
-        <w:t>are a dependency of that configuration</w:t>
-      </w:r>
-      <w:r>
-        <w:t xml:space="preserve">.  </w:t>
+    </w:p>
+    <w:p>
+      <w:pPr>
+        <w:pStyle w:val="ListParagraph"/>
+        <w:numPr>
+          <w:ilvl w:val="0"/>
+          <w:numId w:val="1"/>
+        </w:numPr>
+      </w:pPr>
+      <w:r>
+        <w:t>A</w:t>
+      </w:r>
+      <w:r>
+        <w:t xml:space="preserve">dd a search path to the </w:t>
+      </w:r>
+      <w:r>
+        <w:t xml:space="preserve">TBM </w:t>
+      </w:r>
+      <w:proofErr w:type="spellStart"/>
+      <w:r>
+        <w:t>plugins</w:t>
+      </w:r>
+      <w:proofErr w:type="spellEnd"/>
+      <w:r>
+        <w:t xml:space="preserve"> for this example located at </w:t>
+      </w:r>
+      <w:r>
+        <w:rPr>
+          <w:highlight w:val="yellow"/>
+        </w:rPr>
+        <w:t>…&lt;file path&gt;</w:t>
+      </w:r>
+      <w:r>
+        <w:rPr>
+          <w:highlight w:val="yellow"/>
+        </w:rPr>
+        <w:t>.</w:t>
+      </w:r>
+      <w:r>
+        <w:t xml:space="preserve">  </w:t>
       </w:r>
       <w:proofErr w:type="gramStart"/>
       <w:r>
-        <w:t xml:space="preserve">To do this, navigate within the editor to </w:t>
-      </w:r>
-      <w:r>
-        <w:rPr>
-          <w:b/>
-        </w:rPr>
-        <w:t xml:space="preserve">Tools&gt;&gt;Edit </w:t>
-      </w:r>
-      <w:proofErr w:type="spellStart"/>
-      <w:r>
-        <w:rPr>
-          <w:b/>
-        </w:rPr>
-        <w:t>Plugin</w:t>
-      </w:r>
-      <w:proofErr w:type="spellEnd"/>
-      <w:r>
-        <w:rPr>
-          <w:b/>
-        </w:rPr>
-        <w:t xml:space="preserve"> Search Paths</w:t>
-      </w:r>
-      <w:r>
-        <w:t>.</w:t>
+        <w:t>if</w:t>
       </w:r>
       <w:proofErr w:type="gramEnd"/>
       <w:r>
-        <w:t xml:space="preserve">  </w:t>
-      </w:r>
-    </w:p>
-    <w:p>
-      <w:r>
-        <w:t xml:space="preserve">Here you will need to add a search path to the TBM </w:t>
-      </w:r>
-      <w:proofErr w:type="spellStart"/>
-      <w:r>
-        <w:t>plugins</w:t>
-      </w:r>
-      <w:proofErr w:type="spellEnd"/>
-      <w:r>
-        <w:t xml:space="preserve"> for this example at </w:t>
-      </w:r>
-      <w:r>
-        <w:rPr>
-          <w:highlight w:val="yellow"/>
-        </w:rPr>
-        <w:t>…&lt;file path&gt;</w:t>
-      </w:r>
-      <w:r>
-        <w:rPr>
-          <w:highlight w:val="yellow"/>
-        </w:rPr>
-        <w:t>.</w:t>
-      </w:r>
-      <w:r>
-        <w:t xml:space="preserve">  Also confirm that the standard vi.lib file paths are specified as shown below for the version of </w:t>
+        <w:t xml:space="preserve"> this path doesn’t already exist. </w:t>
+      </w:r>
+      <w:r>
+        <w:t xml:space="preserve">Also confirm that the standard vi.lib file paths are specified as shown below for the version of </w:t>
       </w:r>
       <w:proofErr w:type="spellStart"/>
       <w:r>
@@ -309,7 +409,7 @@
                     </pic:cNvPicPr>
                   </pic:nvPicPr>
                   <pic:blipFill>
-                    <a:blip r:embed="rId4" cstate="print"/>
+                    <a:blip r:embed="rId5" cstate="print"/>
                     <a:srcRect/>
                     <a:stretch>
                       <a:fillRect/>
@@ -347,17 +447,24 @@
       </w:r>
     </w:p>
     <w:p>
-      <w:r>
-        <w:t xml:space="preserve">Now hit </w:t>
-      </w:r>
-      <w:r>
-        <w:t>‘</w:t>
-      </w:r>
-      <w:r>
+      <w:pPr>
+        <w:pStyle w:val="ListParagraph"/>
+        <w:numPr>
+          <w:ilvl w:val="0"/>
+          <w:numId w:val="1"/>
+        </w:numPr>
+      </w:pPr>
+      <w:r>
+        <w:t xml:space="preserve">Click </w:t>
+      </w:r>
+      <w:r>
+        <w:rPr>
+          <w:b/>
+        </w:rPr>
         <w:t>OK</w:t>
       </w:r>
       <w:r>
-        <w:t>’</w:t>
+        <w:t xml:space="preserve"> to confirm the new search path</w:t>
       </w:r>
       <w:r>
         <w:t xml:space="preserve">.  The configuration editor will now scan these directories for any TBM </w:t>
@@ -371,27 +478,42 @@
         <w:t xml:space="preserve"> and load them into memory.</w:t>
       </w:r>
       <w:r>
-        <w:t xml:space="preserve">  Once </w:t>
+        <w:t xml:space="preserve">  </w:t>
+      </w:r>
+    </w:p>
+    <w:p>
+      <w:pPr>
+        <w:pStyle w:val="ListParagraph"/>
+        <w:numPr>
+          <w:ilvl w:val="0"/>
+          <w:numId w:val="1"/>
+        </w:numPr>
+      </w:pPr>
+      <w:r>
+        <w:t xml:space="preserve">Once </w:t>
       </w:r>
       <w:r>
         <w:t>the busy cursor disappears</w:t>
       </w:r>
       <w:r>
-        <w:t xml:space="preserve">, open up the </w:t>
-      </w:r>
-      <w:r>
-        <w:t>‘</w:t>
-      </w:r>
-      <w:proofErr w:type="spellStart"/>
-      <w:r>
+        <w:t>, open up the</w:t>
+      </w:r>
+      <w:r>
+        <w:t xml:space="preserve"> configuration file for this example called</w:t>
+      </w:r>
+      <w:r>
+        <w:t xml:space="preserve"> </w:t>
+      </w:r>
+      <w:proofErr w:type="spellStart"/>
+      <w:r>
+        <w:rPr>
+          <w:b/>
+        </w:rPr>
         <w:t>SimulatedSystem.pcfg</w:t>
       </w:r>
       <w:proofErr w:type="spellEnd"/>
       <w:r>
-        <w:t>’</w:t>
-      </w:r>
-      <w:r>
-        <w:t xml:space="preserve"> file </w:t>
+        <w:t xml:space="preserve"> </w:t>
       </w:r>
       <w:r>
         <w:t>(stored in the same directory as the example project)</w:t>
@@ -435,7 +557,7 @@
                     </pic:cNvPicPr>
                   </pic:nvPicPr>
                   <pic:blipFill>
-                    <a:blip r:embed="rId5" cstate="print"/>
+                    <a:blip r:embed="rId6" cstate="print"/>
                     <a:srcRect/>
                     <a:stretch>
                       <a:fillRect/>
@@ -478,14 +600,14 @@
         <w:t xml:space="preserve">on the left side of the editor </w:t>
       </w:r>
       <w:r>
-        <w:t>with a hierarchal set of items.  Clicking on an item in the tree control populates the view on the right which can be used to edit that item’s configuration.  Feel free to explore the editor by clicking various nodes within the tr</w:t>
-      </w:r>
-      <w:r>
-        <w:t xml:space="preserve">ee control.  </w:t>
+        <w:t xml:space="preserve">with a hierarchal set of items.  Clicking on an item in the tree control populates the view on the right which can be used to edit that </w:t>
       </w:r>
       <w:r>
         <w:lastRenderedPageBreak/>
-        <w:t>The top-level node is the System.  It</w:t>
+        <w:t>item’s configuration.  Feel free to explore the editor by clicking various nodes within the tr</w:t>
+      </w:r>
+      <w:r>
+        <w:t>ee control.  The top-level node is the System.  It</w:t>
       </w:r>
       <w:r>
         <w:t xml:space="preserve"> has properties for the configuration version and description.  Each System is comprised of one or more Targets that have an IP address, operating system and other properties.  Each Target configuration is </w:t>
@@ -627,7 +749,7 @@
                     </pic:cNvPicPr>
                   </pic:nvPicPr>
                   <pic:blipFill>
-                    <a:blip r:embed="rId6" cstate="print"/>
+                    <a:blip r:embed="rId7" cstate="print"/>
                     <a:srcRect/>
                     <a:stretch>
                       <a:fillRect/>
@@ -688,7 +810,7 @@
                     </pic:cNvPicPr>
                   </pic:nvPicPr>
                   <pic:blipFill>
-                    <a:blip r:embed="rId7" cstate="print"/>
+                    <a:blip r:embed="rId8" cstate="print"/>
                     <a:srcRect/>
                     <a:stretch>
                       <a:fillRect/>
@@ -736,7 +858,10 @@
         <w:t>a</w:t>
       </w:r>
       <w:r>
-        <w:t xml:space="preserve"> UI.  </w:t>
+        <w:t xml:space="preserve"> UI.</w:t>
+      </w:r>
+      <w:r>
+        <w:t xml:space="preserve"> </w:t>
       </w:r>
       <w:r>
         <w:t xml:space="preserve">The UI provides the </w:t>
@@ -747,10 +872,27 @@
       </w:r>
       <w:proofErr w:type="spellEnd"/>
       <w:r>
-        <w:t xml:space="preserve"> for the temperature controller as well as the command signal to turn on the fan disturbance.  Status information regarding the operation of the controller is then returned and presented on this UI.  Data is transferred from </w:t>
-      </w:r>
-      <w:r>
-        <w:t xml:space="preserve">one engine to the other using two instances of a </w:t>
+        <w:t xml:space="preserve"> for the temperature controller as well as the command signal to turn on the fan disturbance. </w:t>
+      </w:r>
+      <w:r>
+        <w:t xml:space="preserve">It also allows an operator to manipulate the PID gains.  </w:t>
+      </w:r>
+      <w:r>
+        <w:t xml:space="preserve">Status information regarding the operation of the controller is then returned and presented on this UI.  </w:t>
+      </w:r>
+    </w:p>
+    <w:p>
+      <w:r>
+        <w:t xml:space="preserve">Data is transferred between the Simulation and UI </w:t>
+      </w:r>
+      <w:r>
+        <w:t>engine</w:t>
+      </w:r>
+      <w:r>
+        <w:t>s</w:t>
+      </w:r>
+      <w:r>
+        <w:t xml:space="preserve"> using two instances of a </w:t>
       </w:r>
       <w:r>
         <w:t xml:space="preserve">UDP </w:t>
@@ -759,10 +901,65 @@
         <w:t>TBM</w:t>
       </w:r>
       <w:r>
-        <w:t xml:space="preserve">.  </w:t>
-      </w:r>
-      <w:r>
-        <w:t xml:space="preserve">This module has an instance on the PC, and a second instance on the </w:t>
+        <w:t>.</w:t>
+      </w:r>
+      <w:r>
+        <w:t xml:space="preserve"> Each engine has its own instance</w:t>
+      </w:r>
+      <w:r>
+        <w:t xml:space="preserve"> an</w:t>
+      </w:r>
+      <w:r>
+        <w:t xml:space="preserve">d </w:t>
+      </w:r>
+      <w:r>
+        <w:t>the two instances are paired together. All Tag data within an engine can only be access by TBMs within that engine unless exposed by a TBM.  In this case the UDP TBM is used to reflect tag data between the two engines.</w:t>
+      </w:r>
+    </w:p>
+    <w:p>
+      <w:r>
+        <w:t xml:space="preserve">This configuration must be modified to properly </w:t>
+      </w:r>
+      <w:r>
+        <w:t>reflect</w:t>
+      </w:r>
+      <w:r>
+        <w:t xml:space="preserve"> the IP addresses of your execution targets.</w:t>
+      </w:r>
+    </w:p>
+    <w:p>
+      <w:pPr>
+        <w:pStyle w:val="ListParagraph"/>
+        <w:numPr>
+          <w:ilvl w:val="0"/>
+          <w:numId w:val="1"/>
+        </w:numPr>
+      </w:pPr>
+      <w:r>
+        <w:t xml:space="preserve">&lt;WINDOWS ONLY&gt; </w:t>
+      </w:r>
+      <w:proofErr w:type="gramStart"/>
+      <w:r>
+        <w:t>If</w:t>
+      </w:r>
+      <w:proofErr w:type="gramEnd"/>
+      <w:r>
+        <w:t xml:space="preserve"> </w:t>
+      </w:r>
+      <w:r>
+        <w:t>running this configuration purely on your local Windows machine</w:t>
+      </w:r>
+      <w:r>
+        <w:t xml:space="preserve">, </w:t>
+      </w:r>
+      <w:r>
+        <w:t xml:space="preserve">modify the </w:t>
+      </w:r>
+      <w:r>
+        <w:t xml:space="preserve">configuration </w:t>
+      </w:r>
+      <w:r>
+        <w:t xml:space="preserve">so that the Engine on the </w:t>
       </w:r>
       <w:proofErr w:type="spellStart"/>
       <w:r>
@@ -770,46 +967,22 @@
       </w:r>
       <w:proofErr w:type="spellEnd"/>
       <w:r>
-        <w:t>, an</w:t>
-      </w:r>
-      <w:r>
-        <w:t xml:space="preserve">d </w:t>
-      </w:r>
-      <w:r>
-        <w:t xml:space="preserve">the two are paired together.  </w:t>
-      </w:r>
-    </w:p>
-    <w:p>
-      <w:r>
-        <w:t xml:space="preserve">If you don’t have access to a </w:t>
-      </w:r>
-      <w:proofErr w:type="spellStart"/>
-      <w:r>
-        <w:t>cRIO</w:t>
-      </w:r>
-      <w:proofErr w:type="spellEnd"/>
-      <w:r>
-        <w:t xml:space="preserve">, </w:t>
-      </w:r>
-      <w:r>
-        <w:t>you</w:t>
-      </w:r>
-      <w:r>
-        <w:t xml:space="preserve"> can easily modify this configuration </w:t>
-      </w:r>
-      <w:r>
-        <w:t xml:space="preserve">so that the Engine on the </w:t>
-      </w:r>
-      <w:proofErr w:type="spellStart"/>
-      <w:r>
-        <w:t>cRIO</w:t>
-      </w:r>
-      <w:proofErr w:type="spellEnd"/>
-      <w:r>
         <w:t xml:space="preserve"> runs on the PC instead.</w:t>
       </w:r>
       <w:r>
-        <w:t xml:space="preserve">  To do this, click and drag on the ‘Standard Engine (Simulation)’ node under the engine and drag it up to the PC. </w:t>
+        <w:t xml:space="preserve">  To do this, </w:t>
+      </w:r>
+      <w:r>
+        <w:t xml:space="preserve">click the </w:t>
+      </w:r>
+      <w:r>
+        <w:rPr>
+          <w:b/>
+        </w:rPr>
+        <w:t>Standard Engine (Simulation)</w:t>
+      </w:r>
+      <w:r>
+        <w:t xml:space="preserve"> node under the engine and drag it up to the PC. </w:t>
       </w:r>
       <w:r>
         <w:t xml:space="preserve"> </w:t>
@@ -823,6 +996,7 @@
         <w:rPr>
           <w:noProof/>
         </w:rPr>
+        <w:lastRenderedPageBreak/>
         <w:drawing>
           <wp:inline distT="0" distB="0" distL="0" distR="0">
             <wp:extent cx="5943600" cy="3101700"/>
@@ -841,7 +1015,7 @@
                     </pic:cNvPicPr>
                   </pic:nvPicPr>
                   <pic:blipFill>
-                    <a:blip r:embed="rId8" cstate="print"/>
+                    <a:blip r:embed="rId9" cstate="print"/>
                     <a:srcRect/>
                     <a:stretch>
                       <a:fillRect/>
@@ -871,114 +1045,379 @@
       </w:r>
     </w:p>
     <w:p>
-      <w:r>
+      <w:pPr>
+        <w:pStyle w:val="ListParagraph"/>
+        <w:numPr>
+          <w:ilvl w:val="0"/>
+          <w:numId w:val="1"/>
+        </w:numPr>
+      </w:pPr>
+      <w:r>
+        <w:t>Ensure proper IP addresses for both UDP modules.</w:t>
+      </w:r>
+    </w:p>
+    <w:p>
+      <w:pPr>
+        <w:pStyle w:val="ListParagraph"/>
+        <w:numPr>
+          <w:ilvl w:val="1"/>
+          <w:numId w:val="1"/>
+        </w:numPr>
+      </w:pPr>
+      <w:r>
+        <w:t>&lt;WINDOWS ONLY&gt;</w:t>
+      </w:r>
+      <w:r>
+        <w:t xml:space="preserve"> </w:t>
+      </w:r>
+      <w:proofErr w:type="gramStart"/>
+      <w:r>
+        <w:t>Set</w:t>
+      </w:r>
+      <w:proofErr w:type="gramEnd"/>
+      <w:r>
+        <w:t xml:space="preserve"> the </w:t>
+      </w:r>
+      <w:r>
+        <w:rPr>
+          <w:b/>
+        </w:rPr>
+        <w:t>send to address</w:t>
+      </w:r>
+      <w:r>
+        <w:t xml:space="preserve"> field </w:t>
+      </w:r>
+      <w:r>
+        <w:t xml:space="preserve">on the </w:t>
+      </w:r>
+      <w:r>
+        <w:rPr>
+          <w:b/>
+        </w:rPr>
+        <w:t>Module Settings</w:t>
+      </w:r>
+      <w:r>
+        <w:t xml:space="preserve"> </w:t>
+      </w:r>
+      <w:r>
+        <w:t xml:space="preserve">tab for both UDP modules to </w:t>
+      </w:r>
+      <w:proofErr w:type="spellStart"/>
+      <w:r>
+        <w:rPr>
+          <w:b/>
+        </w:rPr>
+        <w:t>localhost</w:t>
+      </w:r>
+      <w:proofErr w:type="spellEnd"/>
+      <w:r>
+        <w:t>.</w:t>
+      </w:r>
+      <w:r>
+        <w:t xml:space="preserve"> </w:t>
+      </w:r>
+    </w:p>
+    <w:p>
+      <w:pPr>
+        <w:pStyle w:val="ListParagraph"/>
+        <w:numPr>
+          <w:ilvl w:val="1"/>
+          <w:numId w:val="1"/>
+        </w:numPr>
+      </w:pPr>
+      <w:r>
+        <w:t xml:space="preserve">&lt;WINDOWS and </w:t>
+      </w:r>
+      <w:proofErr w:type="spellStart"/>
+      <w:r>
+        <w:t>cRIO</w:t>
+      </w:r>
+      <w:proofErr w:type="spellEnd"/>
+      <w:r>
+        <w:t xml:space="preserve">&gt; </w:t>
+      </w:r>
+      <w:proofErr w:type="gramStart"/>
+      <w:r>
+        <w:t>Set</w:t>
+      </w:r>
+      <w:proofErr w:type="gramEnd"/>
+      <w:r>
+        <w:t xml:space="preserve"> the </w:t>
+      </w:r>
+      <w:r>
+        <w:rPr>
+          <w:b/>
+        </w:rPr>
+        <w:t>s</w:t>
+      </w:r>
+      <w:r>
+        <w:rPr>
+          <w:b/>
+        </w:rPr>
+        <w:t>end to address</w:t>
+      </w:r>
+      <w:r>
+        <w:rPr>
+          <w:b/>
+        </w:rPr>
+        <w:t xml:space="preserve"> </w:t>
+      </w:r>
+      <w:r>
+        <w:t xml:space="preserve">on the </w:t>
+      </w:r>
+      <w:r>
+        <w:rPr>
+          <w:b/>
+        </w:rPr>
+        <w:t>Module Settings</w:t>
+      </w:r>
+      <w:r>
+        <w:t xml:space="preserve"> tab on the </w:t>
+      </w:r>
+      <w:r>
+        <w:t>PC UDP m</w:t>
+      </w:r>
+      <w:r>
+        <w:t xml:space="preserve">odule </w:t>
+      </w:r>
+      <w:r>
+        <w:t>to the</w:t>
+      </w:r>
+      <w:r>
+        <w:t xml:space="preserve"> IP Address of the </w:t>
+      </w:r>
+      <w:proofErr w:type="spellStart"/>
+      <w:r>
+        <w:t>cRIO</w:t>
+      </w:r>
+      <w:proofErr w:type="spellEnd"/>
+      <w:r>
+        <w:t xml:space="preserve"> a</w:t>
+      </w:r>
+      <w:r>
+        <w:t xml:space="preserve">nd vice versa for the </w:t>
+      </w:r>
+      <w:proofErr w:type="spellStart"/>
+      <w:r>
+        <w:t>cRIO</w:t>
+      </w:r>
+      <w:proofErr w:type="spellEnd"/>
+      <w:r>
+        <w:t xml:space="preserve"> UDP m</w:t>
+      </w:r>
+      <w:r>
+        <w:t>odule.</w:t>
+      </w:r>
+      <w:r>
+        <w:t xml:space="preserve"> </w:t>
+      </w:r>
+      <w:r>
+        <w:t xml:space="preserve"> </w:t>
+      </w:r>
+      <w:r>
+        <w:t xml:space="preserve">Be sure to specify the actual IP address and not use a value of </w:t>
+      </w:r>
+      <w:proofErr w:type="spellStart"/>
+      <w:r>
+        <w:rPr>
+          <w:b/>
+        </w:rPr>
+        <w:t>localhost</w:t>
+      </w:r>
+      <w:proofErr w:type="spellEnd"/>
+      <w:r>
+        <w:t>.</w:t>
+      </w:r>
+    </w:p>
+    <w:p>
+      <w:r>
+        <w:t>The confi</w:t>
+      </w:r>
+      <w:r>
+        <w:t xml:space="preserve">guration is now ready to be loaded on your target(s) and executed. The local PC already has access to the configuration file, but for the </w:t>
+      </w:r>
+      <w:proofErr w:type="spellStart"/>
+      <w:r>
+        <w:t>cRIO</w:t>
+      </w:r>
+      <w:proofErr w:type="spellEnd"/>
+      <w:r>
+        <w:t xml:space="preserve"> to execute it the file must be stored on the </w:t>
+      </w:r>
+      <w:proofErr w:type="spellStart"/>
+      <w:r>
+        <w:t>cRIO’s</w:t>
+      </w:r>
+      <w:proofErr w:type="spellEnd"/>
+      <w:r>
+        <w:t xml:space="preserve"> hard drive.</w:t>
+      </w:r>
+    </w:p>
+    <w:p>
+      <w:pPr>
+        <w:pStyle w:val="ListParagraph"/>
+        <w:numPr>
+          <w:ilvl w:val="0"/>
+          <w:numId w:val="1"/>
+        </w:numPr>
+      </w:pPr>
+      <w:r>
+        <w:t xml:space="preserve">Save your changes to the configuration file by navigating within the editor to </w:t>
+      </w:r>
+      <w:r>
+        <w:rPr>
+          <w:b/>
+        </w:rPr>
+        <w:t>File&gt;&gt;Save</w:t>
+      </w:r>
+      <w:r>
+        <w:t>.</w:t>
+      </w:r>
+    </w:p>
+    <w:p>
+      <w:pPr>
+        <w:pStyle w:val="ListParagraph"/>
+        <w:numPr>
+          <w:ilvl w:val="0"/>
+          <w:numId w:val="1"/>
+        </w:numPr>
+      </w:pPr>
+      <w:r>
+        <w:t xml:space="preserve">&lt;WINDOWS and </w:t>
+      </w:r>
+      <w:proofErr w:type="spellStart"/>
+      <w:r>
+        <w:t>cRIO</w:t>
+      </w:r>
+      <w:proofErr w:type="spellEnd"/>
+      <w:r>
+        <w:t xml:space="preserve">&gt; Click the </w:t>
+      </w:r>
+      <w:proofErr w:type="spellStart"/>
+      <w:r>
+        <w:t>cRIO</w:t>
+      </w:r>
+      <w:proofErr w:type="spellEnd"/>
+      <w:r>
+        <w:t xml:space="preserve"> target in the configuration editor and enter its IP address in the </w:t>
+      </w:r>
+      <w:r>
+        <w:rPr>
+          <w:b/>
+        </w:rPr>
+        <w:t xml:space="preserve">IP </w:t>
+      </w:r>
+      <w:r>
+        <w:t>field</w:t>
+      </w:r>
+      <w:r>
+        <w:t xml:space="preserve">.  Then navigate to </w:t>
+      </w:r>
+      <w:r>
+        <w:rPr>
+          <w:b/>
+        </w:rPr>
+        <w:t>Tools&gt;&gt;Deploy</w:t>
+      </w:r>
+      <w:r>
+        <w:t xml:space="preserve"> </w:t>
+      </w:r>
+      <w:r>
+        <w:rPr>
+          <w:b/>
+        </w:rPr>
+        <w:t>Tool</w:t>
+      </w:r>
+      <w:r>
+        <w:t>,</w:t>
+      </w:r>
+      <w:r>
+        <w:t xml:space="preserve"> </w:t>
+      </w:r>
+      <w:r>
+        <w:t xml:space="preserve">click the </w:t>
+      </w:r>
+      <w:proofErr w:type="spellStart"/>
+      <w:r>
+        <w:t>cRIO</w:t>
+      </w:r>
+      <w:proofErr w:type="spellEnd"/>
+      <w:r>
+        <w:t xml:space="preserve"> target in the targets list, and then click the </w:t>
+      </w:r>
+      <w:r>
+        <w:rPr>
+          <w:b/>
+        </w:rPr>
+        <w:t>Deploy</w:t>
+      </w:r>
+      <w:r>
+        <w:t xml:space="preserve"> button. Ensure that you see a Success dialog appear.</w:t>
+      </w:r>
+    </w:p>
+    <w:p>
+      <w:pPr>
+        <w:jc w:val="center"/>
+      </w:pPr>
+      <w:r>
+        <w:rPr>
+          <w:noProof/>
+        </w:rPr>
         <w:lastRenderedPageBreak/>
-        <w:t>For PC only execution, make sure that the ‘send to address’ field under ‘Module Settings’ for both UDP Modules are set to ‘</w:t>
-      </w:r>
-      <w:proofErr w:type="spellStart"/>
-      <w:r>
-        <w:t>localhost</w:t>
-      </w:r>
-      <w:proofErr w:type="spellEnd"/>
-      <w:r>
-        <w:t xml:space="preserve">’.  For </w:t>
-      </w:r>
-      <w:proofErr w:type="spellStart"/>
-      <w:r>
-        <w:t>cRIO</w:t>
-      </w:r>
-      <w:proofErr w:type="spellEnd"/>
-      <w:r>
-        <w:t xml:space="preserve"> users, </w:t>
-      </w:r>
-      <w:r>
-        <w:t>make sure that the ‘s</w:t>
-      </w:r>
-      <w:r>
-        <w:t>end to address’ for the PC UDP m</w:t>
-      </w:r>
-      <w:r>
-        <w:t xml:space="preserve">odule has the IP Address of the </w:t>
-      </w:r>
-      <w:proofErr w:type="spellStart"/>
-      <w:r>
-        <w:t>cRIO</w:t>
-      </w:r>
-      <w:proofErr w:type="spellEnd"/>
-      <w:r>
-        <w:t xml:space="preserve"> a</w:t>
-      </w:r>
-      <w:r>
-        <w:t xml:space="preserve">nd vice versa for the </w:t>
-      </w:r>
-      <w:proofErr w:type="spellStart"/>
-      <w:r>
-        <w:t>cRIO</w:t>
-      </w:r>
-      <w:proofErr w:type="spellEnd"/>
-      <w:r>
-        <w:t xml:space="preserve"> UDP m</w:t>
-      </w:r>
-      <w:r>
-        <w:t>odule.</w:t>
-      </w:r>
-      <w:r>
-        <w:t xml:space="preserve"> </w:t>
-      </w:r>
-      <w:r>
-        <w:t xml:space="preserve"> </w:t>
-      </w:r>
-    </w:p>
-    <w:p>
-      <w:r>
-        <w:t xml:space="preserve">Finally if you are planning to execute code on the </w:t>
-      </w:r>
-      <w:proofErr w:type="spellStart"/>
-      <w:r>
-        <w:t>cRIO</w:t>
-      </w:r>
-      <w:proofErr w:type="spellEnd"/>
-      <w:r>
-        <w:t xml:space="preserve">, specify the IP Address of your </w:t>
-      </w:r>
-      <w:proofErr w:type="spellStart"/>
-      <w:r>
-        <w:t>cRIO</w:t>
-      </w:r>
-      <w:proofErr w:type="spellEnd"/>
-      <w:r>
-        <w:t xml:space="preserve"> in the ‘</w:t>
-      </w:r>
-      <w:proofErr w:type="spellStart"/>
-      <w:r>
-        <w:t>cRIO</w:t>
-      </w:r>
-      <w:proofErr w:type="spellEnd"/>
-      <w:r>
-        <w:t xml:space="preserve">’ configuration window.  Save your configuration file to apply any changes.  Then navigate to </w:t>
-      </w:r>
-      <w:r>
-        <w:rPr>
-          <w:b/>
-        </w:rPr>
-        <w:t>Tools&gt;&gt;Deploy</w:t>
-      </w:r>
-      <w:r>
-        <w:t xml:space="preserve"> Tool to transfer your configuration file to the </w:t>
-      </w:r>
-      <w:proofErr w:type="spellStart"/>
-      <w:r>
-        <w:t>cRIO</w:t>
-      </w:r>
-      <w:proofErr w:type="spellEnd"/>
-      <w:r>
-        <w:t xml:space="preserve"> target.</w:t>
-      </w:r>
-    </w:p>
-    <w:p>
-      <w:pPr>
-        <w:jc w:val="center"/>
-      </w:pPr>
+        <w:drawing>
+          <wp:anchor distT="0" distB="0" distL="114300" distR="114300" simplePos="0" relativeHeight="251658240" behindDoc="0" locked="0" layoutInCell="1" allowOverlap="1">
+            <wp:simplePos x="0" y="0"/>
+            <wp:positionH relativeFrom="column">
+              <wp:posOffset>1991152</wp:posOffset>
+            </wp:positionH>
+            <wp:positionV relativeFrom="paragraph">
+              <wp:posOffset>1897039</wp:posOffset>
+            </wp:positionV>
+            <wp:extent cx="2123648" cy="1207827"/>
+            <wp:effectExtent l="19050" t="0" r="0" b="0"/>
+            <wp:wrapNone/>
+            <wp:docPr id="4" name="Picture 1"/>
+            <wp:cNvGraphicFramePr>
+              <a:graphicFrameLocks xmlns:a="http://schemas.openxmlformats.org/drawingml/2006/main" noChangeAspect="1"/>
+            </wp:cNvGraphicFramePr>
+            <a:graphic xmlns:a="http://schemas.openxmlformats.org/drawingml/2006/main">
+              <a:graphicData uri="http://schemas.openxmlformats.org/drawingml/2006/picture">
+                <pic:pic xmlns:pic="http://schemas.openxmlformats.org/drawingml/2006/picture">
+                  <pic:nvPicPr>
+                    <pic:cNvPr id="0" name="Picture 1"/>
+                    <pic:cNvPicPr>
+                      <a:picLocks noChangeAspect="1" noChangeArrowheads="1"/>
+                    </pic:cNvPicPr>
+                  </pic:nvPicPr>
+                  <pic:blipFill>
+                    <a:blip r:embed="rId10" cstate="print"/>
+                    <a:srcRect/>
+                    <a:stretch>
+                      <a:fillRect/>
+                    </a:stretch>
+                  </pic:blipFill>
+                  <pic:spPr bwMode="auto">
+                    <a:xfrm>
+                      <a:off x="0" y="0"/>
+                      <a:ext cx="2123648" cy="1207827"/>
+                    </a:xfrm>
+                    <a:prstGeom prst="rect">
+                      <a:avLst/>
+                    </a:prstGeom>
+                    <a:noFill/>
+                    <a:ln w="9525">
+                      <a:noFill/>
+                      <a:miter lim="800000"/>
+                      <a:headEnd/>
+                      <a:tailEnd/>
+                    </a:ln>
+                  </pic:spPr>
+                </pic:pic>
+              </a:graphicData>
+            </a:graphic>
+          </wp:anchor>
+        </w:drawing>
+      </w:r>
       <w:r>
         <w:rPr>
           <w:noProof/>
@@ -1001,7 +1440,7 @@
                     </pic:cNvPicPr>
                   </pic:nvPicPr>
                   <pic:blipFill>
-                    <a:blip r:embed="rId9" cstate="print"/>
+                    <a:blip r:embed="rId11" cstate="print"/>
                     <a:srcRect/>
                     <a:stretch>
                       <a:fillRect/>
@@ -1050,19 +1489,90 @@
       </w:r>
       <w:proofErr w:type="spellStart"/>
       <w:r>
-        <w:t>LabVIEW</w:t>
-      </w:r>
-      <w:proofErr w:type="spellEnd"/>
-      <w:r>
-        <w:t xml:space="preserve"> code that will execute it.  If you haven’t already, open up ‘Temperature Controller </w:t>
-      </w:r>
-      <w:proofErr w:type="spellStart"/>
-      <w:r>
+        <w:t>LabV</w:t>
+      </w:r>
+      <w:r>
+        <w:t>IEW</w:t>
+      </w:r>
+      <w:proofErr w:type="spellEnd"/>
+      <w:r>
+        <w:t xml:space="preserve"> code that will execute it. </w:t>
+      </w:r>
+      <w:r>
+        <w:t xml:space="preserve">Leave the configuration editor open as you may want to refer to it again. </w:t>
+      </w:r>
+    </w:p>
+    <w:p>
+      <w:pPr>
+        <w:pStyle w:val="ListParagraph"/>
+        <w:numPr>
+          <w:ilvl w:val="0"/>
+          <w:numId w:val="3"/>
+        </w:numPr>
+      </w:pPr>
+      <w:r>
+        <w:t xml:space="preserve">Open the </w:t>
+      </w:r>
+      <w:r>
+        <w:rPr>
+          <w:b/>
+        </w:rPr>
+        <w:t>Temperatu</w:t>
+      </w:r>
+      <w:r>
+        <w:rPr>
+          <w:b/>
+        </w:rPr>
+        <w:t xml:space="preserve">re Controller </w:t>
+      </w:r>
+      <w:proofErr w:type="spellStart"/>
+      <w:r>
+        <w:rPr>
+          <w:b/>
+        </w:rPr>
         <w:t>Example.lvproj</w:t>
       </w:r>
       <w:proofErr w:type="spellEnd"/>
       <w:r>
-        <w:t>’.  Then open up ‘Host Main.vi’ from the project.</w:t>
+        <w:t xml:space="preserve"> if it isn’t already open</w:t>
+      </w:r>
+      <w:r>
+        <w:t xml:space="preserve">. </w:t>
+      </w:r>
+      <w:r>
+        <w:t xml:space="preserve">Then open </w:t>
+      </w:r>
+      <w:r>
+        <w:t xml:space="preserve">the </w:t>
+      </w:r>
+      <w:r>
+        <w:rPr>
+          <w:b/>
+        </w:rPr>
+        <w:t>Host Main.vi</w:t>
+      </w:r>
+      <w:r>
+        <w:rPr>
+          <w:b/>
+        </w:rPr>
+        <w:t xml:space="preserve"> </w:t>
+      </w:r>
+      <w:r>
+        <w:t>from the project</w:t>
+      </w:r>
+      <w:r>
+        <w:t xml:space="preserve"> and inspect its Block Diagram</w:t>
+      </w:r>
+      <w:r>
+        <w:t>.</w:t>
+      </w:r>
+    </w:p>
+    <w:p>
+      <w:r>
+        <w:rPr>
+          <w:highlight w:val="yellow"/>
+        </w:rPr>
+        <w:t>&lt;ADD SCREENSHOT HERE&gt;</w:t>
       </w:r>
     </w:p>
     <w:p>
@@ -1073,7 +1583,13 @@
         <w:t xml:space="preserve">the configuration </w:t>
       </w:r>
       <w:r>
-        <w:t>contains, and then runs them until told to stop or an error occurs.  Th</w:t>
+        <w:t>contains, and then runs them until to</w:t>
+      </w:r>
+      <w:r>
+        <w:t xml:space="preserve">ld to stop or an error occurs. </w:t>
+      </w:r>
+      <w:r>
+        <w:t>Th</w:t>
       </w:r>
       <w:r>
         <w:t>e majority of this code is generic to any system configuration</w:t>
@@ -1082,10 +1598,16 @@
         <w:t xml:space="preserve"> with</w:t>
       </w:r>
       <w:r>
-        <w:t xml:space="preserve"> two exceptions.  </w:t>
-      </w:r>
-      <w:r>
-        <w:t>The first is the ‘User Interface.vi’ which has UI elements specific to the example.  Notice that th</w:t>
+        <w:t xml:space="preserve"> two exceptions. </w:t>
+      </w:r>
+      <w:r>
+        <w:t>The first is the ‘User Interface.vi’ which has UI elements speci</w:t>
+      </w:r>
+      <w:r>
+        <w:t xml:space="preserve">fic to the example. </w:t>
+      </w:r>
+      <w:r>
+        <w:t>Notice that th</w:t>
       </w:r>
       <w:r>
         <w:t xml:space="preserve">e Block Diagram of this </w:t>
@@ -1115,7 +1637,7 @@
         <w:t xml:space="preserve"> configuration.</w:t>
       </w:r>
       <w:r>
-        <w:t xml:space="preserve">  </w:t>
+        <w:t xml:space="preserve"> </w:t>
       </w:r>
       <w:r>
         <w:t>The</w:t>
@@ -1129,41 +1651,68 @@
     </w:p>
     <w:p>
       <w:r>
+        <w:t xml:space="preserve">The other application specific code resides in the ‘Host Module Includes.vi’.  The purpose of this VI is to </w:t>
+      </w:r>
+      <w:r>
+        <w:t xml:space="preserve">load into memory </w:t>
+      </w:r>
+      <w:r>
+        <w:t xml:space="preserve">the Engines, </w:t>
+      </w:r>
+      <w:r>
+        <w:t>TBMs</w:t>
+      </w:r>
+      <w:r>
+        <w:t>, as well as</w:t>
+      </w:r>
+      <w:r>
+        <w:t xml:space="preserve"> any other plug-in code specified </w:t>
+      </w:r>
+      <w:r>
+        <w:t>by the configuration fi</w:t>
+      </w:r>
+      <w:r>
+        <w:t xml:space="preserve">le. </w:t>
+      </w:r>
+      <w:r>
+        <w:t>This VI should be updated anytime a TBM is deleted or a new TBM is added to the configuration</w:t>
+      </w:r>
+      <w:r>
+        <w:t xml:space="preserve"> in </w:t>
+      </w:r>
+      <w:r>
         <w:lastRenderedPageBreak/>
-        <w:t xml:space="preserve">The other application specific code resides in the ‘Host Module Includes.vi’.  The purpose of this VI is to </w:t>
-      </w:r>
-      <w:r>
-        <w:t xml:space="preserve">load into memory </w:t>
-      </w:r>
-      <w:r>
-        <w:t>the Engines and TBMs</w:t>
-      </w:r>
-      <w:r>
-        <w:t xml:space="preserve"> required by the configuration file.  This VI should be updated anytime a TBM is deleted or a new TBM is added to the configuration.  A Module Includes VI</w:t>
-      </w:r>
-      <w:r>
-        <w:t xml:space="preserve"> can be kept synchronized </w:t>
-      </w:r>
-      <w:r>
-        <w:t xml:space="preserve">automatically </w:t>
-      </w:r>
-      <w:r>
-        <w:t xml:space="preserve">by </w:t>
-      </w:r>
-      <w:r>
-        <w:t xml:space="preserve">adding the path to </w:t>
-      </w:r>
-      <w:r>
-        <w:t>the</w:t>
-      </w:r>
-      <w:r>
-        <w:t xml:space="preserve"> VI on the Module Includes page of the </w:t>
-      </w:r>
-      <w:r>
-        <w:t>T</w:t>
-      </w:r>
-      <w:r>
-        <w:t>arget and clicking ‘Generate’.</w:t>
+        <w:t>order to reflect the new dependencies. Because the editor is aware of these dependencies, the editor can update this VI for you automatically.</w:t>
+      </w:r>
+    </w:p>
+    <w:p>
+      <w:pPr>
+        <w:pStyle w:val="ListParagraph"/>
+        <w:numPr>
+          <w:ilvl w:val="0"/>
+          <w:numId w:val="3"/>
+        </w:numPr>
+      </w:pPr>
+      <w:r>
+        <w:t xml:space="preserve">&lt;OPTIONAL&gt; Navigate to the PC target in the editor and add the file path to the </w:t>
+      </w:r>
+      <w:r>
+        <w:rPr>
+          <w:b/>
+        </w:rPr>
+        <w:t xml:space="preserve">Host Module Includes.vi </w:t>
+      </w:r>
+      <w:r>
+        <w:t xml:space="preserve">in the </w:t>
+      </w:r>
+      <w:r>
+        <w:rPr>
+          <w:b/>
+        </w:rPr>
+        <w:t>Module Includes File Path</w:t>
+      </w:r>
+      <w:r>
+        <w:t xml:space="preserve"> field.</w:t>
       </w:r>
       <w:r>
         <w:t xml:space="preserve"> </w:t>
@@ -1195,7 +1744,7 @@
                     </pic:cNvPicPr>
                   </pic:nvPicPr>
                   <pic:blipFill>
-                    <a:blip r:embed="rId10" cstate="print"/>
+                    <a:blip r:embed="rId12" cstate="print"/>
                     <a:srcRect/>
                     <a:stretch>
                       <a:fillRect/>
@@ -1226,10 +1775,19 @@
     </w:p>
     <w:p>
       <w:r>
-        <w:rPr>
-          <w:highlight w:val="yellow"/>
-        </w:rPr>
-        <w:t>&lt;UPDATE WITH PROPER PATH&gt;</w:t>
+        <w:t xml:space="preserve">While the editor can update these includes for you, you will still need to remember to click Generate when the plug-in dependencies change. Failing to do so will result in either a loading error or </w:t>
+      </w:r>
+      <w:r>
+        <w:t>in having</w:t>
+      </w:r>
+      <w:r>
+        <w:t xml:space="preserve"> more dependencies than </w:t>
+      </w:r>
+      <w:r>
+        <w:t>necessary in</w:t>
+      </w:r>
+      <w:r>
+        <w:t xml:space="preserve"> memory.</w:t>
       </w:r>
     </w:p>
     <w:p>
@@ -1240,18 +1798,24 @@
         <w:t xml:space="preserve">and deployed </w:t>
       </w:r>
       <w:r>
-        <w:t xml:space="preserve">as </w:t>
-      </w:r>
-      <w:proofErr w:type="spellStart"/>
-      <w:r>
-        <w:t>plugins</w:t>
-      </w:r>
-      <w:proofErr w:type="spellEnd"/>
-      <w:r>
-        <w:t xml:space="preserve"> on disk </w:t>
-      </w:r>
-      <w:r>
-        <w:t xml:space="preserve">which get </w:t>
+        <w:t>as plug</w:t>
+      </w:r>
+      <w:r>
+        <w:t>-</w:t>
+      </w:r>
+      <w:r>
+        <w:t xml:space="preserve">ins on disk </w:t>
+      </w:r>
+      <w:r>
+        <w:t xml:space="preserve">which </w:t>
+      </w:r>
+      <w:proofErr w:type="gramStart"/>
+      <w:r>
+        <w:t>get</w:t>
+      </w:r>
+      <w:proofErr w:type="gramEnd"/>
+      <w:r>
+        <w:t xml:space="preserve"> </w:t>
       </w:r>
       <w:r>
         <w:t>loaded into memory dynamically at runtime</w:t>
@@ -1263,7 +1827,16 @@
         <w:t>.  When taking this approach the ‘Host Module Includes.vi’</w:t>
       </w:r>
       <w:r>
-        <w:t xml:space="preserve"> would no longer be necessary, but you would need to build a source distribution for each TBM and keep the build up to date as the TBM code changes.</w:t>
+        <w:t xml:space="preserve"> would no longer be necessary, but </w:t>
+      </w:r>
+      <w:r>
+        <w:t>source</w:t>
+      </w:r>
+      <w:r>
+        <w:t xml:space="preserve"> distribution</w:t>
+      </w:r>
+      <w:r>
+        <w:t>s would need to be created for each plug-in and code would need to be added to load those plug-ins into memory before loading up a configuration file.</w:t>
       </w:r>
     </w:p>
     <w:p>
@@ -1274,10 +1847,13 @@
         <w:t>o recap, the ‘Host Main.vi’ will load and execute a system configuration</w:t>
       </w:r>
       <w:r>
-        <w:t xml:space="preserve"> created by the editor.  It also</w:t>
-      </w:r>
-      <w:r>
-        <w:t xml:space="preserve"> has two clearly defined locations for placing application specific code related to the framework, one of which can be kept up to date automatically.  </w:t>
+        <w:t xml:space="preserve"> created by the editor.  It </w:t>
+      </w:r>
+      <w:r>
+        <w:t xml:space="preserve">has two clearly defined locations for placing application specific code related to the framework, one of which can be </w:t>
+      </w:r>
+      <w:r>
+        <w:t xml:space="preserve">kept up to date automatically by the editor and the other is the application specific user interface. </w:t>
       </w:r>
       <w:r>
         <w:t xml:space="preserve">It’s worth pointing out that it’s also possible to implement additional functionality alongside </w:t>
@@ -1295,23 +1871,41 @@
         <w:t xml:space="preserve"> the main VI</w:t>
       </w:r>
       <w:r>
-        <w:t xml:space="preserve">.  TBD </w:t>
-      </w:r>
-      <w:r>
-        <w:t xml:space="preserve">doesn’t require that </w:t>
-      </w:r>
-      <w:proofErr w:type="gramStart"/>
-      <w:r>
-        <w:t>its</w:t>
-      </w:r>
-      <w:proofErr w:type="gramEnd"/>
-      <w:r>
-        <w:t xml:space="preserve"> used for every aspect of an application and can instead be applied for the tasks that make the most sense.</w:t>
-      </w:r>
-    </w:p>
-    <w:p>
-      <w:r>
-        <w:t xml:space="preserve">Now go ahead and run the ‘Host Main.vi’.  You should see the following User Interface appear which will allow you to specify the </w:t>
+        <w:t xml:space="preserve">. TBD </w:t>
+      </w:r>
+      <w:r>
+        <w:t>doesn’t require that it</w:t>
+      </w:r>
+      <w:r>
+        <w:t>’</w:t>
+      </w:r>
+      <w:r>
+        <w:t>s used for every aspect of an application and can instead be applied for the tasks that make the most sense.</w:t>
+      </w:r>
+    </w:p>
+    <w:p>
+      <w:r>
+        <w:t xml:space="preserve">We are now ready to run the host application.  </w:t>
+      </w:r>
+    </w:p>
+    <w:p>
+      <w:pPr>
+        <w:pStyle w:val="ListParagraph"/>
+        <w:numPr>
+          <w:ilvl w:val="0"/>
+          <w:numId w:val="3"/>
+        </w:numPr>
+      </w:pPr>
+      <w:r>
+        <w:t>Run</w:t>
+      </w:r>
+      <w:r>
+        <w:t xml:space="preserve"> ‘Host Main.vi’.  </w:t>
+      </w:r>
+    </w:p>
+    <w:p>
+      <w:r>
+        <w:t xml:space="preserve">You should see the following User Interface appear which will allow you to specify the </w:t>
       </w:r>
       <w:r>
         <w:t xml:space="preserve">temperature </w:t>
@@ -1322,10 +1916,28 @@
       </w:r>
       <w:proofErr w:type="spellEnd"/>
       <w:r>
-        <w:t>, tune the PID gains, turn the disturbance on and off, and monitor the resulting temperature and lamp intensity.  If you are running this example purely on th</w:t>
-      </w:r>
-      <w:r>
-        <w:t>e PC you should see data appear, otherwise it will appear as below until the ‘</w:t>
+        <w:t>, tune the PID gains, turn the disturbance on and off, and monitor the resulting t</w:t>
+      </w:r>
+      <w:r>
+        <w:t xml:space="preserve">emperature and lamp intensity. </w:t>
+      </w:r>
+      <w:r>
+        <w:t>If you are running this example purely on th</w:t>
+      </w:r>
+      <w:r>
+        <w:t>e PC</w:t>
+      </w:r>
+      <w:r>
+        <w:t xml:space="preserve">, the host will also run the Simulation Engine and you will also </w:t>
+      </w:r>
+      <w:r>
+        <w:t>see data appear</w:t>
+      </w:r>
+      <w:r>
+        <w:t xml:space="preserve"> in the graph. O</w:t>
+      </w:r>
+      <w:r>
+        <w:t>therwise it will appear as below until the ‘</w:t>
       </w:r>
       <w:proofErr w:type="spellStart"/>
       <w:r>
@@ -1367,7 +1979,7 @@
                     </pic:cNvPicPr>
                   </pic:nvPicPr>
                   <pic:blipFill>
-                    <a:blip r:embed="rId11" cstate="print"/>
+                    <a:blip r:embed="rId13" cstate="print"/>
                     <a:srcRect/>
                     <a:stretch>
                       <a:fillRect/>
@@ -1419,7 +2031,7 @@
     </w:p>
     <w:p>
       <w:r>
-        <w:t xml:space="preserve">Now let’s take a look at the </w:t>
+        <w:t xml:space="preserve">Whether you have access to a </w:t>
       </w:r>
       <w:proofErr w:type="spellStart"/>
       <w:r>
@@ -1427,6 +2039,17 @@
       </w:r>
       <w:proofErr w:type="spellEnd"/>
       <w:r>
+        <w:t xml:space="preserve"> or not, </w:t>
+      </w:r>
+      <w:r>
+        <w:t xml:space="preserve">let’s take a look at the </w:t>
+      </w:r>
+      <w:proofErr w:type="spellStart"/>
+      <w:r>
+        <w:t>cRIO</w:t>
+      </w:r>
+      <w:proofErr w:type="spellEnd"/>
+      <w:r>
         <w:t xml:space="preserve"> applicatio</w:t>
       </w:r>
       <w:r>
@@ -1436,7 +2059,25 @@
         <w:t xml:space="preserve">.  </w:t>
       </w:r>
       <w:r>
-        <w:t>Open up ‘</w:t>
+        <w:t>Continue to leave both the configuration editor and the ‘Host Main.vi’ open and running.</w:t>
+      </w:r>
+    </w:p>
+    <w:p>
+      <w:pPr>
+        <w:pStyle w:val="ListParagraph"/>
+        <w:numPr>
+          <w:ilvl w:val="0"/>
+          <w:numId w:val="4"/>
+        </w:numPr>
+      </w:pPr>
+      <w:r>
+        <w:t xml:space="preserve">Open up </w:t>
+      </w:r>
+      <w:r>
+        <w:t xml:space="preserve">and inspect </w:t>
+      </w:r>
+      <w:r>
+        <w:t>‘</w:t>
       </w:r>
       <w:proofErr w:type="spellStart"/>
       <w:r>
@@ -1444,7 +2085,20 @@
       </w:r>
       <w:proofErr w:type="spellEnd"/>
       <w:r>
-        <w:t xml:space="preserve"> Main.vi’ in the project.  This application is very sim</w:t>
+        <w:t xml:space="preserve"> Main.vi’ in the project.  </w:t>
+      </w:r>
+    </w:p>
+    <w:p>
+      <w:r>
+        <w:rPr>
+          <w:highlight w:val="yellow"/>
+        </w:rPr>
+        <w:t>&lt;SCREENSHOT HERE&gt;</w:t>
+      </w:r>
+    </w:p>
+    <w:p>
+      <w:r>
+        <w:t>This application is very sim</w:t>
       </w:r>
       <w:r>
         <w:t xml:space="preserve">ilar to the ‘Host Main.vi’ except that </w:t>
@@ -1468,7 +2122,7 @@
         <w:t>that</w:t>
       </w:r>
       <w:r>
-        <w:t xml:space="preserve"> receives commands through a queue.  This </w:t>
+        <w:t xml:space="preserve"> receives commands through a queue. This </w:t>
       </w:r>
       <w:r>
         <w:t>service is useful</w:t>
@@ -1483,7 +2137,7 @@
         <w:t>to</w:t>
       </w:r>
       <w:r>
-        <w:t xml:space="preserve"> be loaded and unloaded repeatedly without requiring a reboot to the controller.  </w:t>
+        <w:t xml:space="preserve"> be loaded and unloaded repeatedly without requiring a reboot to the controller. </w:t>
       </w:r>
       <w:r>
         <w:t xml:space="preserve">It also allows a developer to pipe commands to start and stop the engine over the network instead of </w:t>
@@ -1519,7 +2173,64 @@
       </w:r>
       <w:proofErr w:type="spellEnd"/>
       <w:r>
-        <w:t xml:space="preserve"> Module Includes.vi’ which serves the same purpose as the ‘Host Module Includes.vi’.  There is also a debugging loop with a collection of application specific </w:t>
+        <w:t xml:space="preserve"> Module Includes.vi’ which serves the same purpose as the ‘Host Module Includes.vi’.  </w:t>
+      </w:r>
+    </w:p>
+    <w:p>
+      <w:pPr>
+        <w:pStyle w:val="ListParagraph"/>
+        <w:numPr>
+          <w:ilvl w:val="0"/>
+          <w:numId w:val="4"/>
+        </w:numPr>
+      </w:pPr>
+      <w:r>
+        <w:t>&lt;OPTIONAL&gt;</w:t>
+      </w:r>
+      <w:r>
+        <w:t xml:space="preserve"> </w:t>
+      </w:r>
+      <w:r>
+        <w:t xml:space="preserve">Navigate to the </w:t>
+      </w:r>
+      <w:proofErr w:type="spellStart"/>
+      <w:r>
+        <w:t>cRIO</w:t>
+      </w:r>
+      <w:proofErr w:type="spellEnd"/>
+      <w:r>
+        <w:t xml:space="preserve"> target in the editor and add the file path to the </w:t>
+      </w:r>
+      <w:proofErr w:type="spellStart"/>
+      <w:r>
+        <w:rPr>
+          <w:b/>
+        </w:rPr>
+        <w:t>cRIO</w:t>
+      </w:r>
+      <w:proofErr w:type="spellEnd"/>
+      <w:r>
+        <w:rPr>
+          <w:b/>
+        </w:rPr>
+        <w:t xml:space="preserve"> Module Includes.vi </w:t>
+      </w:r>
+      <w:r>
+        <w:t xml:space="preserve">in the </w:t>
+      </w:r>
+      <w:r>
+        <w:rPr>
+          <w:b/>
+        </w:rPr>
+        <w:t>Module Includes File Path</w:t>
+      </w:r>
+      <w:r>
+        <w:t xml:space="preserve"> field.</w:t>
+      </w:r>
+    </w:p>
+    <w:p>
+      <w:r>
+        <w:t xml:space="preserve">There is also a debugging loop with a collection of application specific </w:t>
       </w:r>
       <w:r>
         <w:t>Current Value Table (</w:t>
@@ -1531,24 +2242,10 @@
         <w:t>)</w:t>
       </w:r>
       <w:r>
-        <w:t xml:space="preserve"> tags.  </w:t>
-      </w:r>
-    </w:p>
-    <w:p>
-      <w:r>
-        <w:t>One great way to use TBD is as a data engine.  You can configure I/O through the editor, map that data to CVT tags, and then access that data</w:t>
-      </w:r>
-      <w:r>
-        <w:t xml:space="preserve"> throughout your application</w:t>
-      </w:r>
-      <w:r>
-        <w:t xml:space="preserve"> </w:t>
-      </w:r>
-      <w:r>
-        <w:t>using</w:t>
-      </w:r>
-      <w:r>
-        <w:t xml:space="preserve"> the CVT API.  The ‘</w:t>
+        <w:t xml:space="preserve"> tags. </w:t>
+      </w:r>
+      <w:r>
+        <w:t>Ignore this code for now.  It isn’t used for this example and will be explored as part of the ‘</w:t>
       </w:r>
       <w:proofErr w:type="spellStart"/>
       <w:r>
@@ -1556,27 +2253,13 @@
       </w:r>
       <w:proofErr w:type="spellEnd"/>
       <w:r>
-        <w:t>’ file</w:t>
-      </w:r>
-      <w:r>
-        <w:t>,</w:t>
-      </w:r>
-      <w:r>
-        <w:t xml:space="preserve"> which we will examine </w:t>
-      </w:r>
-      <w:r>
-        <w:t>next,</w:t>
-      </w:r>
-      <w:r>
-        <w:t xml:space="preserve"> provides an example of how to do this.  For the ‘</w:t>
-      </w:r>
-      <w:proofErr w:type="spellStart"/>
-      <w:r>
-        <w:t>SimulatedSystem.pcfg</w:t>
-      </w:r>
-      <w:proofErr w:type="spellEnd"/>
-      <w:r>
-        <w:t>’ these CVT tags are not used.</w:t>
+        <w:t xml:space="preserve">’ file which we will examine </w:t>
+      </w:r>
+      <w:r>
+        <w:t>later.</w:t>
+      </w:r>
+      <w:r>
+        <w:t xml:space="preserve">  </w:t>
       </w:r>
     </w:p>
     <w:p>
@@ -1606,7 +2289,44 @@
       </w:r>
       <w:proofErr w:type="spellEnd"/>
       <w:r>
-        <w:t xml:space="preserve"> Main.vi’.  You should now see data appear on the ‘Host Main.vi’.  (If you don’t, make sure that your IP settings for the UDP module are specified properly in the system configuration and that your firewall isn’t blocking </w:t>
+        <w:t xml:space="preserve"> Main.vi’.  </w:t>
+      </w:r>
+    </w:p>
+    <w:p>
+      <w:pPr>
+        <w:pStyle w:val="ListParagraph"/>
+        <w:numPr>
+          <w:ilvl w:val="0"/>
+          <w:numId w:val="4"/>
+        </w:numPr>
+      </w:pPr>
+      <w:r>
+        <w:t xml:space="preserve">&lt;WINDOWS and </w:t>
+      </w:r>
+      <w:proofErr w:type="spellStart"/>
+      <w:r>
+        <w:t>cRIO</w:t>
+      </w:r>
+      <w:proofErr w:type="spellEnd"/>
+      <w:r>
+        <w:t>&gt; Run ‘</w:t>
+      </w:r>
+      <w:proofErr w:type="spellStart"/>
+      <w:r>
+        <w:t>cRIO</w:t>
+      </w:r>
+      <w:proofErr w:type="spellEnd"/>
+      <w:r>
+        <w:t xml:space="preserve"> Main.vi’.</w:t>
+      </w:r>
+    </w:p>
+    <w:p>
+      <w:r>
+        <w:lastRenderedPageBreak/>
+        <w:t>Once running, y</w:t>
+      </w:r>
+      <w:r>
+        <w:t xml:space="preserve">ou should now see data appear on the ‘Host Main.vi’. (If you don’t, make sure that your IP settings for the UDP module are specified properly in the system configuration and that your firewall isn’t blocking </w:t>
       </w:r>
       <w:r>
         <w:t>the UDP communication</w:t>
@@ -1623,7 +2343,6 @@
         <w:rPr>
           <w:noProof/>
         </w:rPr>
-        <w:lastRenderedPageBreak/>
         <w:drawing>
           <wp:inline distT="0" distB="0" distL="0" distR="0">
             <wp:extent cx="5494646" cy="2905266"/>
@@ -1642,7 +2361,7 @@
                     </pic:cNvPicPr>
                   </pic:nvPicPr>
                   <pic:blipFill>
-                    <a:blip r:embed="rId12" cstate="print"/>
+                    <a:blip r:embed="rId14" cstate="print"/>
                     <a:srcRect/>
                     <a:stretch>
                       <a:fillRect/>
@@ -1673,231 +2392,7 @@
     </w:p>
     <w:p>
       <w:pPr>
-        <w:pStyle w:val="Heading1"/>
-      </w:pPr>
-      <w:r>
-        <w:t>Full System Example</w:t>
-      </w:r>
-    </w:p>
-    <w:p>
-      <w:r>
-        <w:t>Whether or not you have access to the hardware necessary to run the full example, it is still worthy of study.  Go back to the Standard Configuration Editor and this time open up the ‘</w:t>
-      </w:r>
-      <w:proofErr w:type="spellStart"/>
-      <w:r>
-        <w:t>FullSystme.pcfg</w:t>
-      </w:r>
-      <w:proofErr w:type="spellEnd"/>
-      <w:r>
-        <w:t xml:space="preserve">’.  </w:t>
-      </w:r>
-    </w:p>
-    <w:p>
-      <w:r>
-        <w:rPr>
-          <w:noProof/>
-        </w:rPr>
-        <w:drawing>
-          <wp:inline distT="0" distB="0" distL="0" distR="0">
-            <wp:extent cx="5943600" cy="3121128"/>
-            <wp:effectExtent l="19050" t="0" r="0" b="0"/>
-            <wp:docPr id="28" name="Picture 28"/>
-            <wp:cNvGraphicFramePr>
-              <a:graphicFrameLocks xmlns:a="http://schemas.openxmlformats.org/drawingml/2006/main" noChangeAspect="1"/>
-            </wp:cNvGraphicFramePr>
-            <a:graphic xmlns:a="http://schemas.openxmlformats.org/drawingml/2006/main">
-              <a:graphicData uri="http://schemas.openxmlformats.org/drawingml/2006/picture">
-                <pic:pic xmlns:pic="http://schemas.openxmlformats.org/drawingml/2006/picture">
-                  <pic:nvPicPr>
-                    <pic:cNvPr id="0" name="Picture 28"/>
-                    <pic:cNvPicPr>
-                      <a:picLocks noChangeAspect="1" noChangeArrowheads="1"/>
-                    </pic:cNvPicPr>
-                  </pic:nvPicPr>
-                  <pic:blipFill>
-                    <a:blip r:embed="rId13" cstate="print"/>
-                    <a:srcRect/>
-                    <a:stretch>
-                      <a:fillRect/>
-                    </a:stretch>
-                  </pic:blipFill>
-                  <pic:spPr bwMode="auto">
-                    <a:xfrm>
-                      <a:off x="0" y="0"/>
-                      <a:ext cx="5943600" cy="3121128"/>
-                    </a:xfrm>
-                    <a:prstGeom prst="rect">
-                      <a:avLst/>
-                    </a:prstGeom>
-                    <a:noFill/>
-                    <a:ln w="9525">
-                      <a:noFill/>
-                      <a:miter lim="800000"/>
-                      <a:headEnd/>
-                      <a:tailEnd/>
-                    </a:ln>
-                  </pic:spPr>
-                </pic:pic>
-              </a:graphicData>
-            </a:graphic>
-          </wp:inline>
-        </w:drawing>
-      </w:r>
-    </w:p>
-    <w:p>
-      <w:r>
-        <w:t xml:space="preserve">The first thing to notice </w:t>
-      </w:r>
-      <w:r>
-        <w:t xml:space="preserve">is that the </w:t>
-      </w:r>
-      <w:proofErr w:type="spellStart"/>
-      <w:r>
-        <w:t>cRIO</w:t>
-      </w:r>
-      <w:proofErr w:type="spellEnd"/>
-      <w:r>
-        <w:t xml:space="preserve"> target </w:t>
-      </w:r>
-      <w:r>
-        <w:t xml:space="preserve">has been </w:t>
-      </w:r>
-      <w:r>
-        <w:t xml:space="preserve">configured to run additional modules.  </w:t>
-      </w:r>
-      <w:r>
-        <w:t>I</w:t>
-      </w:r>
-      <w:r>
-        <w:t xml:space="preserve">t now </w:t>
-      </w:r>
-      <w:r>
-        <w:t>includes the</w:t>
-      </w:r>
-      <w:r>
-        <w:t xml:space="preserve"> Scan Engine </w:t>
-      </w:r>
-      <w:r>
-        <w:t>TBM</w:t>
-      </w:r>
-      <w:r>
-        <w:t xml:space="preserve"> to interact with real world IO and an additional controller for the real temperature chamber.  This means that the </w:t>
-      </w:r>
-      <w:proofErr w:type="spellStart"/>
-      <w:r>
-        <w:t>cRIO</w:t>
-      </w:r>
-      <w:proofErr w:type="spellEnd"/>
-      <w:r>
-        <w:t xml:space="preserve"> is </w:t>
-      </w:r>
-      <w:r>
-        <w:t>configured to simultaneously control both</w:t>
-      </w:r>
-      <w:r>
-        <w:t xml:space="preserve"> a model and the real world.  </w:t>
-      </w:r>
-    </w:p>
-    <w:p>
-      <w:pPr>
-        <w:rPr>
-          <w:noProof/>
-        </w:rPr>
-      </w:pPr>
-      <w:r>
-        <w:lastRenderedPageBreak/>
-        <w:t xml:space="preserve">There are also </w:t>
-      </w:r>
-      <w:r>
-        <w:t>some</w:t>
-      </w:r>
-      <w:r>
-        <w:t xml:space="preserve"> TBMs added for utility.  The first is System Diagnostics which returns CPU and memory usage of the system.  The next is the Watchdog module which will automatically reboot the controller if it doesn’t run at least once during the timeout period.  The last additional TBM is the CVT which is used to expose the data from certain Engine Tags for access by any code running on that target.  </w:t>
-      </w:r>
-      <w:r>
-        <w:t>Reopen the ‘</w:t>
-      </w:r>
-      <w:proofErr w:type="spellStart"/>
-      <w:r>
-        <w:t>cRIO</w:t>
-      </w:r>
-      <w:proofErr w:type="spellEnd"/>
-      <w:r>
-        <w:t xml:space="preserve"> Main.vi’ and see how its CVT tags </w:t>
-      </w:r>
-      <w:r>
-        <w:t>are configured in the editor by the</w:t>
-      </w:r>
-      <w:r>
-        <w:t xml:space="preserve"> CVT configuration.</w:t>
-      </w:r>
-      <w:r>
-        <w:rPr>
-          <w:noProof/>
-        </w:rPr>
-        <w:t xml:space="preserve"> </w:t>
-      </w:r>
-    </w:p>
-    <w:p>
-      <w:r>
-        <w:t>The diagram below provides visual representation of the TBMs, Channels, and Tags for this configuration.  The diagram uses the same conventions as the one above, but omits the Tag labels for the wires.</w:t>
-      </w:r>
-    </w:p>
-    <w:p>
-      <w:r>
-        <w:rPr>
-          <w:noProof/>
-        </w:rPr>
-        <w:drawing>
-          <wp:inline distT="0" distB="0" distL="0" distR="0">
-            <wp:extent cx="5943600" cy="2942724"/>
-            <wp:effectExtent l="19050" t="0" r="0" b="0"/>
-            <wp:docPr id="2" name="Picture 31"/>
-            <wp:cNvGraphicFramePr>
-              <a:graphicFrameLocks xmlns:a="http://schemas.openxmlformats.org/drawingml/2006/main" noChangeAspect="1"/>
-            </wp:cNvGraphicFramePr>
-            <a:graphic xmlns:a="http://schemas.openxmlformats.org/drawingml/2006/main">
-              <a:graphicData uri="http://schemas.openxmlformats.org/drawingml/2006/picture">
-                <pic:pic xmlns:pic="http://schemas.openxmlformats.org/drawingml/2006/picture">
-                  <pic:nvPicPr>
-                    <pic:cNvPr id="0" name="Picture 31"/>
-                    <pic:cNvPicPr>
-                      <a:picLocks noChangeAspect="1" noChangeArrowheads="1"/>
-                    </pic:cNvPicPr>
-                  </pic:nvPicPr>
-                  <pic:blipFill>
-                    <a:blip r:embed="rId14" cstate="print"/>
-                    <a:srcRect/>
-                    <a:stretch>
-                      <a:fillRect/>
-                    </a:stretch>
-                  </pic:blipFill>
-                  <pic:spPr bwMode="auto">
-                    <a:xfrm>
-                      <a:off x="0" y="0"/>
-                      <a:ext cx="5943600" cy="2942724"/>
-                    </a:xfrm>
-                    <a:prstGeom prst="rect">
-                      <a:avLst/>
-                    </a:prstGeom>
-                    <a:noFill/>
-                    <a:ln w="9525">
-                      <a:noFill/>
-                      <a:miter lim="800000"/>
-                      <a:headEnd/>
-                      <a:tailEnd/>
-                    </a:ln>
-                  </pic:spPr>
-                </pic:pic>
-              </a:graphicData>
-            </a:graphic>
-          </wp:inline>
-        </w:drawing>
-      </w:r>
-    </w:p>
-    <w:p>
-      <w:pPr>
-        <w:pStyle w:val="Heading1"/>
+        <w:pStyle w:val="Heading2"/>
       </w:pPr>
       <w:r>
         <w:t>Fixed-Channel TBMs</w:t>
@@ -1905,81 +2400,85 @@
     </w:p>
     <w:p>
       <w:r>
-        <w:t xml:space="preserve">Many TBMs can be reused for any project.  This example makes use of the </w:t>
-      </w:r>
-      <w:r>
-        <w:t>‘</w:t>
-      </w:r>
-      <w:r>
-        <w:t>CVT</w:t>
-      </w:r>
-      <w:r>
-        <w:t>’</w:t>
-      </w:r>
-      <w:r>
-        <w:t xml:space="preserve">, </w:t>
-      </w:r>
-      <w:r>
-        <w:t>‘</w:t>
-      </w:r>
-      <w:r>
-        <w:t>UDP</w:t>
-      </w:r>
-      <w:r>
-        <w:t>’</w:t>
-      </w:r>
-      <w:r>
-        <w:t xml:space="preserve">, and </w:t>
-      </w:r>
-      <w:r>
-        <w:t>‘</w:t>
-      </w:r>
-      <w:r>
-        <w:t>UI</w:t>
-      </w:r>
-      <w:r>
-        <w:t>’</w:t>
-      </w:r>
-      <w:r>
-        <w:t xml:space="preserve"> TBMs which can and have been used in a variety of applications.  However</w:t>
-      </w:r>
-      <w:r>
-        <w:t xml:space="preserve">, </w:t>
-      </w:r>
-      <w:r>
-        <w:t>the control logic running in an application is oft</w:t>
-      </w:r>
-      <w:r>
-        <w:t xml:space="preserve">en </w:t>
-      </w:r>
-      <w:r>
-        <w:t>specific</w:t>
-      </w:r>
-      <w:r>
-        <w:t xml:space="preserve"> to that application</w:t>
-      </w:r>
-      <w:r>
-        <w:t xml:space="preserve">.  The Fixed-Channel TBM was created </w:t>
-      </w:r>
-      <w:r>
-        <w:t>for this use-case and was util</w:t>
-      </w:r>
-      <w:r>
-        <w:t xml:space="preserve">ized to build the ‘Temperature Controller Logic’, ‘Temperature Chamber Model’, ‘Diagnostics’, and ‘Watchdog’ TBMs.  These TBMs are all similar in that they have a fixed number of inputs and outputs.  </w:t>
-      </w:r>
-    </w:p>
-    <w:p>
-      <w:r>
-        <w:t xml:space="preserve">Now open up </w:t>
+        <w:t xml:space="preserve">Now let’s take a second look at the </w:t>
+      </w:r>
+      <w:r>
+        <w:t xml:space="preserve">four </w:t>
+      </w:r>
+      <w:r>
+        <w:t>TBMs used for this example within the configuration editor: Temperature Controller Logic, Temperature Controller Model, UI Reference, and UDP. Of these, the UI Reference and UDP modules could be valuable tools for any project (which is why they are installed to vi.lib). However the Temperature Controller Logic and Temperature Controller Model are both very specific to this example</w:t>
+      </w:r>
+      <w:r>
+        <w:t xml:space="preserve"> application</w:t>
+      </w:r>
+      <w:r>
+        <w:t xml:space="preserve">. </w:t>
+      </w:r>
+    </w:p>
+    <w:p>
+      <w:r>
+        <w:t>This is a theme co</w:t>
+      </w:r>
+      <w:r>
+        <w:t>mmon to many applications. D</w:t>
+      </w:r>
+      <w:r>
+        <w:t xml:space="preserve">ata services and I/O plug-ins </w:t>
+      </w:r>
+      <w:r>
+        <w:t>tend to be</w:t>
+      </w:r>
+      <w:r>
+        <w:t xml:space="preserve"> reusable</w:t>
+      </w:r>
+      <w:r>
+        <w:t xml:space="preserve"> elements while</w:t>
+      </w:r>
+      <w:r>
+        <w:t xml:space="preserve"> control logic tends to be application specific. </w:t>
+      </w:r>
+      <w:r>
+        <w:t>In addition to many of the pre-built data service and I/O TBMs, t</w:t>
+      </w:r>
+      <w:r>
+        <w:t xml:space="preserve">he TBD framework </w:t>
+      </w:r>
+      <w:r>
+        <w:t xml:space="preserve">also </w:t>
+      </w:r>
+      <w:r>
+        <w:t xml:space="preserve">includes a Fixed-Channel </w:t>
+      </w:r>
+      <w:r>
+        <w:t>sample project</w:t>
+      </w:r>
+      <w:r>
+        <w:t xml:space="preserve"> to aid users in the creation of their own control logic plug-ins. This template can be used for any functionality with a fixed set of inputs and outputs (UDP and UI Reference both support a dynamic number of inputs) and was used to create the Temperature Controller Logic and Temperature Controller Model functions.</w:t>
+      </w:r>
+    </w:p>
+    <w:p>
+      <w:r>
+        <w:t xml:space="preserve">This template can make the creation of new plug-ins as simple as putting control logic within a single VI. Open up </w:t>
       </w:r>
       <w:r>
         <w:rPr>
           <w:highlight w:val="yellow"/>
         </w:rPr>
-        <w:t>&lt;vi.lib&gt;</w:t>
-      </w:r>
-      <w:r>
-        <w:t xml:space="preserve"> and open the Block Diagram.</w:t>
+        <w:t>&lt;file path</w:t>
+      </w:r>
+      <w:proofErr w:type="gramStart"/>
+      <w:r>
+        <w:rPr>
+          <w:highlight w:val="yellow"/>
+        </w:rPr>
+        <w:t>&gt;</w:t>
+      </w:r>
+      <w:r>
+        <w:t xml:space="preserve"> .</w:t>
+      </w:r>
+      <w:proofErr w:type="gramEnd"/>
+      <w:r>
+        <w:t xml:space="preserve">  </w:t>
       </w:r>
     </w:p>
     <w:p>
@@ -1992,7 +2491,7 @@
           <wp:inline distT="0" distB="0" distL="0" distR="0">
             <wp:extent cx="5943600" cy="1588846"/>
             <wp:effectExtent l="19050" t="0" r="0" b="0"/>
-            <wp:docPr id="37" name="Picture 37"/>
+            <wp:docPr id="6" name="Picture 37"/>
             <wp:cNvGraphicFramePr>
               <a:graphicFrameLocks xmlns:a="http://schemas.openxmlformats.org/drawingml/2006/main" noChangeAspect="1"/>
             </wp:cNvGraphicFramePr>
@@ -2034,11 +2533,10 @@
           </wp:inline>
         </w:drawing>
       </w:r>
-      <w:r>
-        <w:t xml:space="preserve"> As you can see, this VI uses a cluster ‘Parameters to process’ to define its inputs, and a different cluster ‘Results from processing’ to define its outputs.  The data in these clusters corresponds to Processing Parameters and Processing Results respectively.  Changes to these clusters require</w:t>
-      </w:r>
-      <w:r>
-        <w:t xml:space="preserve"> rerunning the Fixed Channel Module Script from </w:t>
+    </w:p>
+    <w:p>
+      <w:r>
+        <w:t xml:space="preserve">As you can see, this VI uses a cluster ‘Parameters to process’ to define its inputs, and a different cluster ‘Results from processing’ to define its outputs.  The data in these clusters corresponds to Processing Parameters and Processing Results respectively.  Changes to these clusters require rerunning the Fixed Channel Module Script from </w:t>
       </w:r>
       <w:proofErr w:type="spellStart"/>
       <w:r>
@@ -2069,13 +2567,26 @@
       </w:r>
       <w:proofErr w:type="spellEnd"/>
       <w:r>
-        <w:t xml:space="preserve"> with the engine can be as simple as using the Fixed Channel Sample Project and placing your logic </w:t>
-      </w:r>
-      <w:r>
-        <w:t>with</w:t>
-      </w:r>
-      <w:r>
-        <w:t>in a single VI.</w:t>
+        <w:t xml:space="preserve"> with the engine can be as simple as using the Fixed Channel Sample Project and placing your logic within a single VI.</w:t>
+      </w:r>
+    </w:p>
+    <w:p>
+      <w:pPr>
+        <w:pStyle w:val="Heading2"/>
+      </w:pPr>
+      <w:r>
+        <w:t xml:space="preserve">Simulated System Example </w:t>
+      </w:r>
+      <w:r>
+        <w:t>Summary</w:t>
+      </w:r>
+    </w:p>
+    <w:p>
+      <w:r>
+        <w:t xml:space="preserve">The Simulated System example demonstrates how to create and modify a system configuration in the configuration editor, </w:t>
+      </w:r>
+      <w:r>
+        <w:t xml:space="preserve">deploy a configuration to a target, and update that target’s plug-in dependencies. We have also discussed the technology behind the creation of the example’s control logic. </w:t>
       </w:r>
     </w:p>
     <w:p>
@@ -2083,6 +2594,382 @@
         <w:pStyle w:val="Heading1"/>
       </w:pPr>
       <w:r>
+        <w:t>Full System Example</w:t>
+      </w:r>
+    </w:p>
+    <w:p>
+      <w:r>
+        <w:t xml:space="preserve">This example makes use of real-world I/O connected to a temperature chamber. Although you likely don’t have the hardware dependencies necessary to actually run the example, much can still be learned from examining the implementation. </w:t>
+      </w:r>
+    </w:p>
+    <w:p>
+      <w:pPr>
+        <w:pStyle w:val="ListParagraph"/>
+        <w:numPr>
+          <w:ilvl w:val="0"/>
+          <w:numId w:val="5"/>
+        </w:numPr>
+      </w:pPr>
+      <w:r>
+        <w:t xml:space="preserve">From the Standard Configuration Editor, open the </w:t>
+      </w:r>
+      <w:proofErr w:type="spellStart"/>
+      <w:r>
+        <w:rPr>
+          <w:b/>
+        </w:rPr>
+        <w:t>FullSystem.pcfg</w:t>
+      </w:r>
+      <w:proofErr w:type="spellEnd"/>
+      <w:r>
+        <w:t xml:space="preserve">.  </w:t>
+      </w:r>
+    </w:p>
+    <w:p>
+      <w:r>
+        <w:rPr>
+          <w:noProof/>
+        </w:rPr>
+        <w:lastRenderedPageBreak/>
+        <w:drawing>
+          <wp:inline distT="0" distB="0" distL="0" distR="0">
+            <wp:extent cx="5943600" cy="3121128"/>
+            <wp:effectExtent l="19050" t="0" r="0" b="0"/>
+            <wp:docPr id="28" name="Picture 28"/>
+            <wp:cNvGraphicFramePr>
+              <a:graphicFrameLocks xmlns:a="http://schemas.openxmlformats.org/drawingml/2006/main" noChangeAspect="1"/>
+            </wp:cNvGraphicFramePr>
+            <a:graphic xmlns:a="http://schemas.openxmlformats.org/drawingml/2006/main">
+              <a:graphicData uri="http://schemas.openxmlformats.org/drawingml/2006/picture">
+                <pic:pic xmlns:pic="http://schemas.openxmlformats.org/drawingml/2006/picture">
+                  <pic:nvPicPr>
+                    <pic:cNvPr id="0" name="Picture 28"/>
+                    <pic:cNvPicPr>
+                      <a:picLocks noChangeAspect="1" noChangeArrowheads="1"/>
+                    </pic:cNvPicPr>
+                  </pic:nvPicPr>
+                  <pic:blipFill>
+                    <a:blip r:embed="rId16" cstate="print"/>
+                    <a:srcRect/>
+                    <a:stretch>
+                      <a:fillRect/>
+                    </a:stretch>
+                  </pic:blipFill>
+                  <pic:spPr bwMode="auto">
+                    <a:xfrm>
+                      <a:off x="0" y="0"/>
+                      <a:ext cx="5943600" cy="3121128"/>
+                    </a:xfrm>
+                    <a:prstGeom prst="rect">
+                      <a:avLst/>
+                    </a:prstGeom>
+                    <a:noFill/>
+                    <a:ln w="9525">
+                      <a:noFill/>
+                      <a:miter lim="800000"/>
+                      <a:headEnd/>
+                      <a:tailEnd/>
+                    </a:ln>
+                  </pic:spPr>
+                </pic:pic>
+              </a:graphicData>
+            </a:graphic>
+          </wp:inline>
+        </w:drawing>
+      </w:r>
+    </w:p>
+    <w:p>
+      <w:r>
+        <w:t xml:space="preserve">The first thing to notice </w:t>
+      </w:r>
+      <w:r>
+        <w:t xml:space="preserve">is that the </w:t>
+      </w:r>
+      <w:proofErr w:type="spellStart"/>
+      <w:r>
+        <w:t>cRIO</w:t>
+      </w:r>
+      <w:proofErr w:type="spellEnd"/>
+      <w:r>
+        <w:t xml:space="preserve"> target </w:t>
+      </w:r>
+      <w:r>
+        <w:t xml:space="preserve">has been </w:t>
+      </w:r>
+      <w:r>
+        <w:t xml:space="preserve">configured to run additional </w:t>
+      </w:r>
+      <w:r>
+        <w:t>TBMs</w:t>
+      </w:r>
+      <w:r>
+        <w:t xml:space="preserve">. </w:t>
+      </w:r>
+      <w:r>
+        <w:t>I</w:t>
+      </w:r>
+      <w:r>
+        <w:t xml:space="preserve">t now </w:t>
+      </w:r>
+      <w:r>
+        <w:t>includes the</w:t>
+      </w:r>
+      <w:r>
+        <w:t xml:space="preserve"> Scan Engine </w:t>
+      </w:r>
+      <w:r>
+        <w:t>TBM</w:t>
+      </w:r>
+      <w:r>
+        <w:t xml:space="preserve"> to interact with real world I</w:t>
+      </w:r>
+      <w:r>
+        <w:t>/</w:t>
+      </w:r>
+      <w:r>
+        <w:t>O and an additional controller for the real temperature chamber</w:t>
+      </w:r>
+      <w:r>
+        <w:t xml:space="preserve"> that is connected to that I/O</w:t>
+      </w:r>
+      <w:r>
+        <w:t xml:space="preserve">. This means that the </w:t>
+      </w:r>
+      <w:proofErr w:type="spellStart"/>
+      <w:r>
+        <w:t>cRIO</w:t>
+      </w:r>
+      <w:proofErr w:type="spellEnd"/>
+      <w:r>
+        <w:t xml:space="preserve"> is </w:t>
+      </w:r>
+      <w:r>
+        <w:t>configured to simultaneously control both</w:t>
+      </w:r>
+      <w:r>
+        <w:t xml:space="preserve"> a model and the real world.  </w:t>
+      </w:r>
+    </w:p>
+    <w:p>
+      <w:pPr>
+        <w:rPr>
+          <w:noProof/>
+        </w:rPr>
+      </w:pPr>
+      <w:r>
+        <w:t xml:space="preserve">There are also </w:t>
+      </w:r>
+      <w:r>
+        <w:t>some</w:t>
+      </w:r>
+      <w:r>
+        <w:t xml:space="preserve"> TBMs added for utility. </w:t>
+      </w:r>
+      <w:r>
+        <w:t>The first is System Diagnostics which returns CPU a</w:t>
+      </w:r>
+      <w:r>
+        <w:t xml:space="preserve">nd memory usage of the system. </w:t>
+      </w:r>
+      <w:r>
+        <w:t>The next is the Watchdog module which will automatically reboot the controller if it doesn’t run at least o</w:t>
+      </w:r>
+      <w:r>
+        <w:t xml:space="preserve">nce during the timeout period. </w:t>
+      </w:r>
+      <w:r>
+        <w:t xml:space="preserve">The last additional TBM is the </w:t>
+      </w:r>
+      <w:r>
+        <w:t>Current Value Table (</w:t>
+      </w:r>
+      <w:r>
+        <w:t>CVT</w:t>
+      </w:r>
+      <w:r>
+        <w:t>)</w:t>
+      </w:r>
+      <w:r>
+        <w:t xml:space="preserve"> which is used to expose </w:t>
+      </w:r>
+      <w:r>
+        <w:t xml:space="preserve">specific </w:t>
+      </w:r>
+      <w:r>
+        <w:t xml:space="preserve">data </w:t>
+      </w:r>
+      <w:r>
+        <w:t xml:space="preserve">in the engine for global </w:t>
+      </w:r>
+      <w:r>
+        <w:t>access by a</w:t>
+      </w:r>
+      <w:r>
+        <w:t>ny code running on that target.</w:t>
+      </w:r>
+      <w:r>
+        <w:t xml:space="preserve"> </w:t>
+      </w:r>
+      <w:r>
+        <w:t>Reopen the ‘</w:t>
+      </w:r>
+      <w:proofErr w:type="spellStart"/>
+      <w:r>
+        <w:t>cRIO</w:t>
+      </w:r>
+      <w:proofErr w:type="spellEnd"/>
+      <w:r>
+        <w:t xml:space="preserve"> Main.vi’ and see how its CVT tags </w:t>
+      </w:r>
+      <w:r>
+        <w:t>are configured in the editor by the</w:t>
+      </w:r>
+      <w:r>
+        <w:t xml:space="preserve"> CVT configuration.</w:t>
+      </w:r>
+      <w:r>
+        <w:rPr>
+          <w:noProof/>
+        </w:rPr>
+        <w:t xml:space="preserve"> </w:t>
+      </w:r>
+    </w:p>
+    <w:p>
+      <w:r>
+        <w:t>The diagram below provides visual representation of the TBMs, Channels, and Tags for this configuration. The diagram uses the same conventions as the one above, but omits the Tag labels for the wires.</w:t>
+      </w:r>
+    </w:p>
+    <w:p>
+      <w:r>
+        <w:rPr>
+          <w:noProof/>
+        </w:rPr>
+        <w:lastRenderedPageBreak/>
+        <w:drawing>
+          <wp:inline distT="0" distB="0" distL="0" distR="0">
+            <wp:extent cx="5943600" cy="2942724"/>
+            <wp:effectExtent l="19050" t="0" r="0" b="0"/>
+            <wp:docPr id="2" name="Picture 31"/>
+            <wp:cNvGraphicFramePr>
+              <a:graphicFrameLocks xmlns:a="http://schemas.openxmlformats.org/drawingml/2006/main" noChangeAspect="1"/>
+            </wp:cNvGraphicFramePr>
+            <a:graphic xmlns:a="http://schemas.openxmlformats.org/drawingml/2006/main">
+              <a:graphicData uri="http://schemas.openxmlformats.org/drawingml/2006/picture">
+                <pic:pic xmlns:pic="http://schemas.openxmlformats.org/drawingml/2006/picture">
+                  <pic:nvPicPr>
+                    <pic:cNvPr id="0" name="Picture 31"/>
+                    <pic:cNvPicPr>
+                      <a:picLocks noChangeAspect="1" noChangeArrowheads="1"/>
+                    </pic:cNvPicPr>
+                  </pic:nvPicPr>
+                  <pic:blipFill>
+                    <a:blip r:embed="rId17" cstate="print"/>
+                    <a:srcRect/>
+                    <a:stretch>
+                      <a:fillRect/>
+                    </a:stretch>
+                  </pic:blipFill>
+                  <pic:spPr bwMode="auto">
+                    <a:xfrm>
+                      <a:off x="0" y="0"/>
+                      <a:ext cx="5943600" cy="2942724"/>
+                    </a:xfrm>
+                    <a:prstGeom prst="rect">
+                      <a:avLst/>
+                    </a:prstGeom>
+                    <a:noFill/>
+                    <a:ln w="9525">
+                      <a:noFill/>
+                      <a:miter lim="800000"/>
+                      <a:headEnd/>
+                      <a:tailEnd/>
+                    </a:ln>
+                  </pic:spPr>
+                </pic:pic>
+              </a:graphicData>
+            </a:graphic>
+          </wp:inline>
+        </w:drawing>
+      </w:r>
+    </w:p>
+    <w:p>
+      <w:pPr>
+        <w:pStyle w:val="Heading2"/>
+      </w:pPr>
+      <w:r>
+        <w:t>Full System Example Summary</w:t>
+      </w:r>
+    </w:p>
+    <w:p>
+      <w:r>
+        <w:t>There are a few key takeaways from this example. The first is that the example uses the exact same TBMs, ‘Host Main.vi’, ‘User Interface.vi’, and ‘</w:t>
+      </w:r>
+      <w:proofErr w:type="spellStart"/>
+      <w:r>
+        <w:t>cRIO</w:t>
+      </w:r>
+      <w:proofErr w:type="spellEnd"/>
+      <w:r>
+        <w:t xml:space="preserve"> Main.vi’ as the Simulated System example. In fact, other than the </w:t>
+      </w:r>
+      <w:r>
+        <w:t xml:space="preserve">new TBMs add to the </w:t>
+      </w:r>
+      <w:proofErr w:type="spellStart"/>
+      <w:r>
+        <w:t>cRIO</w:t>
+      </w:r>
+      <w:proofErr w:type="spellEnd"/>
+      <w:r>
+        <w:t xml:space="preserve"> target in the </w:t>
+      </w:r>
+      <w:r>
+        <w:t xml:space="preserve">configuration file, the only difference between the two examples is the </w:t>
+      </w:r>
+      <w:r>
+        <w:t xml:space="preserve">additional </w:t>
+      </w:r>
+      <w:r>
+        <w:t xml:space="preserve">dependencies </w:t>
+      </w:r>
+      <w:r>
+        <w:t>required by</w:t>
+      </w:r>
+      <w:r>
+        <w:t xml:space="preserve"> the </w:t>
+      </w:r>
+      <w:proofErr w:type="spellStart"/>
+      <w:r>
+        <w:t>cRIO</w:t>
+      </w:r>
+      <w:proofErr w:type="spellEnd"/>
+      <w:r>
+        <w:t xml:space="preserve"> target’s Module Includes </w:t>
+      </w:r>
+      <w:proofErr w:type="gramStart"/>
+      <w:r>
+        <w:t>vi</w:t>
+      </w:r>
+      <w:proofErr w:type="gramEnd"/>
+      <w:r>
+        <w:t xml:space="preserve">.  </w:t>
+      </w:r>
+    </w:p>
+    <w:p>
+      <w:r>
+        <w:t xml:space="preserve">This example also demonstrates how the framework can allow users to easily switch between simulated I/O and real world I/O for the benefits of testing and productivity. The framework also allows the execution of any simulated I/O alongside the real I/O for the purposes of comparison and diagnostics. </w:t>
+      </w:r>
+    </w:p>
+    <w:p>
+      <w:r>
+        <w:t>Another takeaway is that despite the benefits of running code within the framework through the creation of new TBMs, various escape hatches like the CVT module allow for the development of code that can easily execute alongside the framework. Using mechanisms like the CVT, the framework can be used to simply integrate single-point data from a variety of sources and expose it through a common API.</w:t>
+      </w:r>
+    </w:p>
+    <w:p>
+      <w:pPr>
+        <w:pStyle w:val="Heading1"/>
+      </w:pPr>
+      <w:r>
         <w:t>Build</w:t>
       </w:r>
       <w:r>
@@ -2094,7 +2981,13 @@
     </w:p>
     <w:p>
       <w:r>
-        <w:t xml:space="preserve">We have now gone over the configuration editor, the Host Main, the </w:t>
+        <w:t xml:space="preserve">We have now </w:t>
+      </w:r>
+      <w:r>
+        <w:t>covered how the</w:t>
+      </w:r>
+      <w:r>
+        <w:t xml:space="preserve"> configuration editor, the Host Main, the </w:t>
       </w:r>
       <w:proofErr w:type="spellStart"/>
       <w:r>
@@ -2102,16 +2995,70 @@
       </w:r>
       <w:proofErr w:type="spellEnd"/>
       <w:r>
-        <w:t xml:space="preserve"> Main, and the Fixed Channel TBM and explored how they</w:t>
-      </w:r>
-      <w:r>
-        <w:t xml:space="preserve"> can be </w:t>
-      </w:r>
-      <w:r>
-        <w:t>put together to implement a simple application.  When using these tools to build your own applications</w:t>
-      </w:r>
-      <w:r>
-        <w:t>, you’ll probably want to start by creating your own ‘Host Main.vi’ or ‘</w:t>
+        <w:t xml:space="preserve"> Main, and the Fixed Channel TBM </w:t>
+      </w:r>
+      <w:r>
+        <w:t xml:space="preserve">can be </w:t>
+      </w:r>
+      <w:r>
+        <w:t xml:space="preserve">put together </w:t>
+      </w:r>
+      <w:r>
+        <w:t xml:space="preserve">with existing TBMs </w:t>
+      </w:r>
+      <w:r>
+        <w:t>to i</w:t>
+      </w:r>
+      <w:r>
+        <w:t>mplement a simple application. The TBD includes a collection of sample projects to help users generate their own versions of this code for their own applications.</w:t>
+      </w:r>
+    </w:p>
+    <w:p>
+      <w:r>
+        <w:t xml:space="preserve">To find these sample projects, navigate in </w:t>
+      </w:r>
+      <w:proofErr w:type="spellStart"/>
+      <w:r>
+        <w:t>LabVIEW</w:t>
+      </w:r>
+      <w:proofErr w:type="spellEnd"/>
+      <w:r>
+        <w:t xml:space="preserve"> to </w:t>
+      </w:r>
+      <w:r>
+        <w:rPr>
+          <w:b/>
+        </w:rPr>
+        <w:t>File&gt;&gt;Create Project…</w:t>
+      </w:r>
+      <w:r>
+        <w:rPr>
+          <w:b/>
+        </w:rPr>
+        <w:t xml:space="preserve"> </w:t>
+      </w:r>
+      <w:r>
+        <w:t>and click on the TBDF category.</w:t>
+      </w:r>
+    </w:p>
+    <w:p>
+      <w:r>
+        <w:t>&lt;Screenshot Here&gt;</w:t>
+      </w:r>
+    </w:p>
+    <w:p>
+      <w:r>
+        <w:lastRenderedPageBreak/>
+        <w:t xml:space="preserve">The </w:t>
+      </w:r>
+      <w:r>
+        <w:rPr>
+          <w:highlight w:val="yellow"/>
+        </w:rPr>
+        <w:t>&lt;name here&gt;</w:t>
+      </w:r>
+      <w:r>
+        <w:t xml:space="preserve"> sample project can be used to create a new VI very similar to the ‘</w:t>
       </w:r>
       <w:proofErr w:type="spellStart"/>
       <w:r>
@@ -2119,32 +3066,57 @@
       </w:r>
       <w:proofErr w:type="spellEnd"/>
       <w:r>
-        <w:t xml:space="preserve"> Main.vi’ using either the </w:t>
+        <w:t xml:space="preserve"> Main.vi’.  This sample project is a good starting point for applications that need the ability to load new configurations without rebooting or need to receive engine commands from another target. </w:t>
+      </w:r>
+    </w:p>
+    <w:p>
+      <w:r>
+        <w:t xml:space="preserve">The </w:t>
       </w:r>
       <w:r>
         <w:rPr>
           <w:highlight w:val="yellow"/>
         </w:rPr>
-        <w:t>XXXX or XXXX sample project respectively</w:t>
-      </w:r>
-      <w:r>
-        <w:t xml:space="preserve">.  </w:t>
-      </w:r>
-    </w:p>
-    <w:p>
-      <w:r>
-        <w:t>Next you’d likely want to decide whether you want to create your own Fixed Channel TBM and/or use the CVT</w:t>
-      </w:r>
-      <w:r>
-        <w:t xml:space="preserve"> to interact</w:t>
-      </w:r>
-      <w:r>
-        <w:t xml:space="preserve"> with Engine Tags.  </w:t>
-      </w:r>
-    </w:p>
-    <w:p>
-      <w:r>
-        <w:t xml:space="preserve">The framework also makes it possible to build your own reusable I/O or utility TBMs, to customize the configuration editor, or even to create your own TBM Execution Engine.  </w:t>
+        <w:t>&lt;name here&gt;</w:t>
+      </w:r>
+      <w:r>
+        <w:t xml:space="preserve"> sample project can be used to create a new VI that is very similar to the ‘Host Main.vi’.  This sample project is recommended for simple applications where getting something up and running quickly and easily is desired.</w:t>
+      </w:r>
+    </w:p>
+    <w:p>
+      <w:r>
+        <w:t xml:space="preserve"> </w:t>
+      </w:r>
+      <w:r>
+        <w:t xml:space="preserve">The </w:t>
+      </w:r>
+      <w:r>
+        <w:rPr>
+          <w:highlight w:val="yellow"/>
+        </w:rPr>
+        <w:t>&lt;name here&gt;</w:t>
+      </w:r>
+      <w:r>
+        <w:t xml:space="preserve"> sample project can be used to create new Fixed Channel TBMs. This sample project offers a table where a user can specify all of their TBMs inputs and outputs as well as a few other properties. Once entered, it will then script out the clusters and other code to allow for the simple creation of TBMs like the Temperature Controller Logic used in these examples.</w:t>
+      </w:r>
+    </w:p>
+    <w:p>
+      <w:r>
+        <w:t xml:space="preserve">The </w:t>
+      </w:r>
+      <w:r>
+        <w:rPr>
+          <w:highlight w:val="yellow"/>
+        </w:rPr>
+        <w:t>&lt;name here&gt;</w:t>
+      </w:r>
+      <w:r>
+        <w:t xml:space="preserve"> sample project can be used to create your own copy of the Configuration Editor. The use of this sample project is not recommended unless significant customization of the configuration editor is required. While much of the Standard Configuration Editor’s code is built from underlying framework elements that are updateable, it also includes some of its own features. The use of this sample project amounts to a branch from the Standard Configuration Editor that will have to be maintained independently.  </w:t>
+      </w:r>
+    </w:p>
+    <w:p>
+      <w:r>
+        <w:t>The other sample projects included by the framework are out of scope of this document as they do not relate to topics covered by these examples.</w:t>
       </w:r>
     </w:p>
     <w:p>
@@ -2163,6 +3135,471 @@
     </w:sectPr>
   </w:body>
 </w:document>
+</file>
+
+<file path=word/numbering.xml><?xml version="1.0" encoding="utf-8"?>
+<w:numbering xmlns:ve="http://schemas.openxmlformats.org/markup-compatibility/2006" xmlns:o="urn:schemas-microsoft-com:office:office" xmlns:r="http://schemas.openxmlformats.org/officeDocument/2006/relationships" xmlns:m="http://schemas.openxmlformats.org/officeDocument/2006/math" xmlns:v="urn:schemas-microsoft-com:vml" xmlns:wp="http://schemas.openxmlformats.org/drawingml/2006/wordprocessingDrawing" xmlns:w10="urn:schemas-microsoft-com:office:word" xmlns:w="http://schemas.openxmlformats.org/wordprocessingml/2006/main" xmlns:wne="http://schemas.microsoft.com/office/word/2006/wordml">
+  <w:abstractNum w:abstractNumId="0">
+    <w:nsid w:val="2B00608B"/>
+    <w:multiLevelType w:val="hybridMultilevel"/>
+    <w:tmpl w:val="E2FEEE92"/>
+    <w:lvl w:ilvl="0" w:tplc="0409000F">
+      <w:start w:val="1"/>
+      <w:numFmt w:val="decimal"/>
+      <w:lvlText w:val="%1."/>
+      <w:lvlJc w:val="left"/>
+      <w:pPr>
+        <w:ind w:left="720" w:hanging="360"/>
+      </w:pPr>
+      <w:rPr>
+        <w:rFonts w:hint="default"/>
+      </w:rPr>
+    </w:lvl>
+    <w:lvl w:ilvl="1" w:tplc="04090019">
+      <w:start w:val="1"/>
+      <w:numFmt w:val="lowerLetter"/>
+      <w:lvlText w:val="%2."/>
+      <w:lvlJc w:val="left"/>
+      <w:pPr>
+        <w:ind w:left="1440" w:hanging="360"/>
+      </w:pPr>
+    </w:lvl>
+    <w:lvl w:ilvl="2" w:tplc="0409001B" w:tentative="1">
+      <w:start w:val="1"/>
+      <w:numFmt w:val="lowerRoman"/>
+      <w:lvlText w:val="%3."/>
+      <w:lvlJc w:val="right"/>
+      <w:pPr>
+        <w:ind w:left="2160" w:hanging="180"/>
+      </w:pPr>
+    </w:lvl>
+    <w:lvl w:ilvl="3" w:tplc="0409000F" w:tentative="1">
+      <w:start w:val="1"/>
+      <w:numFmt w:val="decimal"/>
+      <w:lvlText w:val="%4."/>
+      <w:lvlJc w:val="left"/>
+      <w:pPr>
+        <w:ind w:left="2880" w:hanging="360"/>
+      </w:pPr>
+    </w:lvl>
+    <w:lvl w:ilvl="4" w:tplc="04090019" w:tentative="1">
+      <w:start w:val="1"/>
+      <w:numFmt w:val="lowerLetter"/>
+      <w:lvlText w:val="%5."/>
+      <w:lvlJc w:val="left"/>
+      <w:pPr>
+        <w:ind w:left="3600" w:hanging="360"/>
+      </w:pPr>
+    </w:lvl>
+    <w:lvl w:ilvl="5" w:tplc="0409001B" w:tentative="1">
+      <w:start w:val="1"/>
+      <w:numFmt w:val="lowerRoman"/>
+      <w:lvlText w:val="%6."/>
+      <w:lvlJc w:val="right"/>
+      <w:pPr>
+        <w:ind w:left="4320" w:hanging="180"/>
+      </w:pPr>
+    </w:lvl>
+    <w:lvl w:ilvl="6" w:tplc="0409000F" w:tentative="1">
+      <w:start w:val="1"/>
+      <w:numFmt w:val="decimal"/>
+      <w:lvlText w:val="%7."/>
+      <w:lvlJc w:val="left"/>
+      <w:pPr>
+        <w:ind w:left="5040" w:hanging="360"/>
+      </w:pPr>
+    </w:lvl>
+    <w:lvl w:ilvl="7" w:tplc="04090019" w:tentative="1">
+      <w:start w:val="1"/>
+      <w:numFmt w:val="lowerLetter"/>
+      <w:lvlText w:val="%8."/>
+      <w:lvlJc w:val="left"/>
+      <w:pPr>
+        <w:ind w:left="5760" w:hanging="360"/>
+      </w:pPr>
+    </w:lvl>
+    <w:lvl w:ilvl="8" w:tplc="0409001B" w:tentative="1">
+      <w:start w:val="1"/>
+      <w:numFmt w:val="lowerRoman"/>
+      <w:lvlText w:val="%9."/>
+      <w:lvlJc w:val="right"/>
+      <w:pPr>
+        <w:ind w:left="6480" w:hanging="180"/>
+      </w:pPr>
+    </w:lvl>
+  </w:abstractNum>
+  <w:abstractNum w:abstractNumId="1">
+    <w:nsid w:val="40234F11"/>
+    <w:multiLevelType w:val="hybridMultilevel"/>
+    <w:tmpl w:val="A5703DA8"/>
+    <w:lvl w:ilvl="0" w:tplc="0409000F">
+      <w:start w:val="1"/>
+      <w:numFmt w:val="decimal"/>
+      <w:lvlText w:val="%1."/>
+      <w:lvlJc w:val="left"/>
+      <w:pPr>
+        <w:ind w:left="720" w:hanging="360"/>
+      </w:pPr>
+      <w:rPr>
+        <w:rFonts w:hint="default"/>
+      </w:rPr>
+    </w:lvl>
+    <w:lvl w:ilvl="1" w:tplc="04090019" w:tentative="1">
+      <w:start w:val="1"/>
+      <w:numFmt w:val="lowerLetter"/>
+      <w:lvlText w:val="%2."/>
+      <w:lvlJc w:val="left"/>
+      <w:pPr>
+        <w:ind w:left="1440" w:hanging="360"/>
+      </w:pPr>
+    </w:lvl>
+    <w:lvl w:ilvl="2" w:tplc="0409001B" w:tentative="1">
+      <w:start w:val="1"/>
+      <w:numFmt w:val="lowerRoman"/>
+      <w:lvlText w:val="%3."/>
+      <w:lvlJc w:val="right"/>
+      <w:pPr>
+        <w:ind w:left="2160" w:hanging="180"/>
+      </w:pPr>
+    </w:lvl>
+    <w:lvl w:ilvl="3" w:tplc="0409000F" w:tentative="1">
+      <w:start w:val="1"/>
+      <w:numFmt w:val="decimal"/>
+      <w:lvlText w:val="%4."/>
+      <w:lvlJc w:val="left"/>
+      <w:pPr>
+        <w:ind w:left="2880" w:hanging="360"/>
+      </w:pPr>
+    </w:lvl>
+    <w:lvl w:ilvl="4" w:tplc="04090019" w:tentative="1">
+      <w:start w:val="1"/>
+      <w:numFmt w:val="lowerLetter"/>
+      <w:lvlText w:val="%5."/>
+      <w:lvlJc w:val="left"/>
+      <w:pPr>
+        <w:ind w:left="3600" w:hanging="360"/>
+      </w:pPr>
+    </w:lvl>
+    <w:lvl w:ilvl="5" w:tplc="0409001B" w:tentative="1">
+      <w:start w:val="1"/>
+      <w:numFmt w:val="lowerRoman"/>
+      <w:lvlText w:val="%6."/>
+      <w:lvlJc w:val="right"/>
+      <w:pPr>
+        <w:ind w:left="4320" w:hanging="180"/>
+      </w:pPr>
+    </w:lvl>
+    <w:lvl w:ilvl="6" w:tplc="0409000F" w:tentative="1">
+      <w:start w:val="1"/>
+      <w:numFmt w:val="decimal"/>
+      <w:lvlText w:val="%7."/>
+      <w:lvlJc w:val="left"/>
+      <w:pPr>
+        <w:ind w:left="5040" w:hanging="360"/>
+      </w:pPr>
+    </w:lvl>
+    <w:lvl w:ilvl="7" w:tplc="04090019" w:tentative="1">
+      <w:start w:val="1"/>
+      <w:numFmt w:val="lowerLetter"/>
+      <w:lvlText w:val="%8."/>
+      <w:lvlJc w:val="left"/>
+      <w:pPr>
+        <w:ind w:left="5760" w:hanging="360"/>
+      </w:pPr>
+    </w:lvl>
+    <w:lvl w:ilvl="8" w:tplc="0409001B" w:tentative="1">
+      <w:start w:val="1"/>
+      <w:numFmt w:val="lowerRoman"/>
+      <w:lvlText w:val="%9."/>
+      <w:lvlJc w:val="right"/>
+      <w:pPr>
+        <w:ind w:left="6480" w:hanging="180"/>
+      </w:pPr>
+    </w:lvl>
+  </w:abstractNum>
+  <w:abstractNum w:abstractNumId="2">
+    <w:nsid w:val="4A7A5EA8"/>
+    <w:multiLevelType w:val="hybridMultilevel"/>
+    <w:tmpl w:val="EAA2078E"/>
+    <w:lvl w:ilvl="0" w:tplc="0409000F">
+      <w:start w:val="1"/>
+      <w:numFmt w:val="decimal"/>
+      <w:lvlText w:val="%1."/>
+      <w:lvlJc w:val="left"/>
+      <w:pPr>
+        <w:ind w:left="720" w:hanging="360"/>
+      </w:pPr>
+      <w:rPr>
+        <w:rFonts w:hint="default"/>
+      </w:rPr>
+    </w:lvl>
+    <w:lvl w:ilvl="1" w:tplc="04090019" w:tentative="1">
+      <w:start w:val="1"/>
+      <w:numFmt w:val="lowerLetter"/>
+      <w:lvlText w:val="%2."/>
+      <w:lvlJc w:val="left"/>
+      <w:pPr>
+        <w:ind w:left="1440" w:hanging="360"/>
+      </w:pPr>
+    </w:lvl>
+    <w:lvl w:ilvl="2" w:tplc="0409001B" w:tentative="1">
+      <w:start w:val="1"/>
+      <w:numFmt w:val="lowerRoman"/>
+      <w:lvlText w:val="%3."/>
+      <w:lvlJc w:val="right"/>
+      <w:pPr>
+        <w:ind w:left="2160" w:hanging="180"/>
+      </w:pPr>
+    </w:lvl>
+    <w:lvl w:ilvl="3" w:tplc="0409000F" w:tentative="1">
+      <w:start w:val="1"/>
+      <w:numFmt w:val="decimal"/>
+      <w:lvlText w:val="%4."/>
+      <w:lvlJc w:val="left"/>
+      <w:pPr>
+        <w:ind w:left="2880" w:hanging="360"/>
+      </w:pPr>
+    </w:lvl>
+    <w:lvl w:ilvl="4" w:tplc="04090019" w:tentative="1">
+      <w:start w:val="1"/>
+      <w:numFmt w:val="lowerLetter"/>
+      <w:lvlText w:val="%5."/>
+      <w:lvlJc w:val="left"/>
+      <w:pPr>
+        <w:ind w:left="3600" w:hanging="360"/>
+      </w:pPr>
+    </w:lvl>
+    <w:lvl w:ilvl="5" w:tplc="0409001B" w:tentative="1">
+      <w:start w:val="1"/>
+      <w:numFmt w:val="lowerRoman"/>
+      <w:lvlText w:val="%6."/>
+      <w:lvlJc w:val="right"/>
+      <w:pPr>
+        <w:ind w:left="4320" w:hanging="180"/>
+      </w:pPr>
+    </w:lvl>
+    <w:lvl w:ilvl="6" w:tplc="0409000F" w:tentative="1">
+      <w:start w:val="1"/>
+      <w:numFmt w:val="decimal"/>
+      <w:lvlText w:val="%7."/>
+      <w:lvlJc w:val="left"/>
+      <w:pPr>
+        <w:ind w:left="5040" w:hanging="360"/>
+      </w:pPr>
+    </w:lvl>
+    <w:lvl w:ilvl="7" w:tplc="04090019" w:tentative="1">
+      <w:start w:val="1"/>
+      <w:numFmt w:val="lowerLetter"/>
+      <w:lvlText w:val="%8."/>
+      <w:lvlJc w:val="left"/>
+      <w:pPr>
+        <w:ind w:left="5760" w:hanging="360"/>
+      </w:pPr>
+    </w:lvl>
+    <w:lvl w:ilvl="8" w:tplc="0409001B" w:tentative="1">
+      <w:start w:val="1"/>
+      <w:numFmt w:val="lowerRoman"/>
+      <w:lvlText w:val="%9."/>
+      <w:lvlJc w:val="right"/>
+      <w:pPr>
+        <w:ind w:left="6480" w:hanging="180"/>
+      </w:pPr>
+    </w:lvl>
+  </w:abstractNum>
+  <w:abstractNum w:abstractNumId="3">
+    <w:nsid w:val="755D31EE"/>
+    <w:multiLevelType w:val="hybridMultilevel"/>
+    <w:tmpl w:val="1958B152"/>
+    <w:lvl w:ilvl="0" w:tplc="0409000F">
+      <w:start w:val="1"/>
+      <w:numFmt w:val="decimal"/>
+      <w:lvlText w:val="%1."/>
+      <w:lvlJc w:val="left"/>
+      <w:pPr>
+        <w:ind w:left="720" w:hanging="360"/>
+      </w:pPr>
+      <w:rPr>
+        <w:rFonts w:hint="default"/>
+      </w:rPr>
+    </w:lvl>
+    <w:lvl w:ilvl="1" w:tplc="04090019" w:tentative="1">
+      <w:start w:val="1"/>
+      <w:numFmt w:val="lowerLetter"/>
+      <w:lvlText w:val="%2."/>
+      <w:lvlJc w:val="left"/>
+      <w:pPr>
+        <w:ind w:left="1440" w:hanging="360"/>
+      </w:pPr>
+    </w:lvl>
+    <w:lvl w:ilvl="2" w:tplc="0409001B" w:tentative="1">
+      <w:start w:val="1"/>
+      <w:numFmt w:val="lowerRoman"/>
+      <w:lvlText w:val="%3."/>
+      <w:lvlJc w:val="right"/>
+      <w:pPr>
+        <w:ind w:left="2160" w:hanging="180"/>
+      </w:pPr>
+    </w:lvl>
+    <w:lvl w:ilvl="3" w:tplc="0409000F" w:tentative="1">
+      <w:start w:val="1"/>
+      <w:numFmt w:val="decimal"/>
+      <w:lvlText w:val="%4."/>
+      <w:lvlJc w:val="left"/>
+      <w:pPr>
+        <w:ind w:left="2880" w:hanging="360"/>
+      </w:pPr>
+    </w:lvl>
+    <w:lvl w:ilvl="4" w:tplc="04090019" w:tentative="1">
+      <w:start w:val="1"/>
+      <w:numFmt w:val="lowerLetter"/>
+      <w:lvlText w:val="%5."/>
+      <w:lvlJc w:val="left"/>
+      <w:pPr>
+        <w:ind w:left="3600" w:hanging="360"/>
+      </w:pPr>
+    </w:lvl>
+    <w:lvl w:ilvl="5" w:tplc="0409001B" w:tentative="1">
+      <w:start w:val="1"/>
+      <w:numFmt w:val="lowerRoman"/>
+      <w:lvlText w:val="%6."/>
+      <w:lvlJc w:val="right"/>
+      <w:pPr>
+        <w:ind w:left="4320" w:hanging="180"/>
+      </w:pPr>
+    </w:lvl>
+    <w:lvl w:ilvl="6" w:tplc="0409000F" w:tentative="1">
+      <w:start w:val="1"/>
+      <w:numFmt w:val="decimal"/>
+      <w:lvlText w:val="%7."/>
+      <w:lvlJc w:val="left"/>
+      <w:pPr>
+        <w:ind w:left="5040" w:hanging="360"/>
+      </w:pPr>
+    </w:lvl>
+    <w:lvl w:ilvl="7" w:tplc="04090019" w:tentative="1">
+      <w:start w:val="1"/>
+      <w:numFmt w:val="lowerLetter"/>
+      <w:lvlText w:val="%8."/>
+      <w:lvlJc w:val="left"/>
+      <w:pPr>
+        <w:ind w:left="5760" w:hanging="360"/>
+      </w:pPr>
+    </w:lvl>
+    <w:lvl w:ilvl="8" w:tplc="0409001B" w:tentative="1">
+      <w:start w:val="1"/>
+      <w:numFmt w:val="lowerRoman"/>
+      <w:lvlText w:val="%9."/>
+      <w:lvlJc w:val="right"/>
+      <w:pPr>
+        <w:ind w:left="6480" w:hanging="180"/>
+      </w:pPr>
+    </w:lvl>
+  </w:abstractNum>
+  <w:abstractNum w:abstractNumId="4">
+    <w:nsid w:val="77BB14B5"/>
+    <w:multiLevelType w:val="hybridMultilevel"/>
+    <w:tmpl w:val="321852E8"/>
+    <w:lvl w:ilvl="0" w:tplc="0409000F">
+      <w:start w:val="1"/>
+      <w:numFmt w:val="decimal"/>
+      <w:lvlText w:val="%1."/>
+      <w:lvlJc w:val="left"/>
+      <w:pPr>
+        <w:ind w:left="720" w:hanging="360"/>
+      </w:pPr>
+      <w:rPr>
+        <w:rFonts w:hint="default"/>
+      </w:rPr>
+    </w:lvl>
+    <w:lvl w:ilvl="1" w:tplc="04090019" w:tentative="1">
+      <w:start w:val="1"/>
+      <w:numFmt w:val="lowerLetter"/>
+      <w:lvlText w:val="%2."/>
+      <w:lvlJc w:val="left"/>
+      <w:pPr>
+        <w:ind w:left="1440" w:hanging="360"/>
+      </w:pPr>
+    </w:lvl>
+    <w:lvl w:ilvl="2" w:tplc="0409001B" w:tentative="1">
+      <w:start w:val="1"/>
+      <w:numFmt w:val="lowerRoman"/>
+      <w:lvlText w:val="%3."/>
+      <w:lvlJc w:val="right"/>
+      <w:pPr>
+        <w:ind w:left="2160" w:hanging="180"/>
+      </w:pPr>
+    </w:lvl>
+    <w:lvl w:ilvl="3" w:tplc="0409000F" w:tentative="1">
+      <w:start w:val="1"/>
+      <w:numFmt w:val="decimal"/>
+      <w:lvlText w:val="%4."/>
+      <w:lvlJc w:val="left"/>
+      <w:pPr>
+        <w:ind w:left="2880" w:hanging="360"/>
+      </w:pPr>
+    </w:lvl>
+    <w:lvl w:ilvl="4" w:tplc="04090019" w:tentative="1">
+      <w:start w:val="1"/>
+      <w:numFmt w:val="lowerLetter"/>
+      <w:lvlText w:val="%5."/>
+      <w:lvlJc w:val="left"/>
+      <w:pPr>
+        <w:ind w:left="3600" w:hanging="360"/>
+      </w:pPr>
+    </w:lvl>
+    <w:lvl w:ilvl="5" w:tplc="0409001B" w:tentative="1">
+      <w:start w:val="1"/>
+      <w:numFmt w:val="lowerRoman"/>
+      <w:lvlText w:val="%6."/>
+      <w:lvlJc w:val="right"/>
+      <w:pPr>
+        <w:ind w:left="4320" w:hanging="180"/>
+      </w:pPr>
+    </w:lvl>
+    <w:lvl w:ilvl="6" w:tplc="0409000F" w:tentative="1">
+      <w:start w:val="1"/>
+      <w:numFmt w:val="decimal"/>
+      <w:lvlText w:val="%7."/>
+      <w:lvlJc w:val="left"/>
+      <w:pPr>
+        <w:ind w:left="5040" w:hanging="360"/>
+      </w:pPr>
+    </w:lvl>
+    <w:lvl w:ilvl="7" w:tplc="04090019" w:tentative="1">
+      <w:start w:val="1"/>
+      <w:numFmt w:val="lowerLetter"/>
+      <w:lvlText w:val="%8."/>
+      <w:lvlJc w:val="left"/>
+      <w:pPr>
+        <w:ind w:left="5760" w:hanging="360"/>
+      </w:pPr>
+    </w:lvl>
+    <w:lvl w:ilvl="8" w:tplc="0409001B" w:tentative="1">
+      <w:start w:val="1"/>
+      <w:numFmt w:val="lowerRoman"/>
+      <w:lvlText w:val="%9."/>
+      <w:lvlJc w:val="right"/>
+      <w:pPr>
+        <w:ind w:left="6480" w:hanging="180"/>
+      </w:pPr>
+    </w:lvl>
+  </w:abstractNum>
+  <w:num w:numId="1">
+    <w:abstractNumId w:val="0"/>
+  </w:num>
+  <w:num w:numId="2">
+    <w:abstractNumId w:val="2"/>
+  </w:num>
+  <w:num w:numId="3">
+    <w:abstractNumId w:val="3"/>
+  </w:num>
+  <w:num w:numId="4">
+    <w:abstractNumId w:val="1"/>
+  </w:num>
+  <w:num w:numId="5">
+    <w:abstractNumId w:val="4"/>
+  </w:num>
+</w:numbering>
 </file>
 
 <file path=word/styles.xml><?xml version="1.0" encoding="utf-8"?>
@@ -2500,6 +3937,17 @@
       <w:szCs w:val="16"/>
     </w:rPr>
   </w:style>
+  <w:style w:type="paragraph" w:styleId="ListParagraph">
+    <w:name w:val="List Paragraph"/>
+    <w:basedOn w:val="Normal"/>
+    <w:uiPriority w:val="34"/>
+    <w:qFormat/>
+    <w:rsid w:val="00B91C31"/>
+    <w:pPr>
+      <w:ind w:left="720"/>
+      <w:contextualSpacing/>
+    </w:pPr>
+  </w:style>
 </w:styles>
 </file>
 

</xml_diff>

<commit_message>
Added the new TBDF functions to the Host Main and updated the Temperature Chamber Documentation.
</commit_message>
<xml_diff>
--- a/RT Temperature Controller/Temperature Chamber Documentation.docx
+++ b/RT Temperature Controller/Temperature Chamber Documentation.docx
@@ -83,7 +83,25 @@
         <w:t>s</w:t>
       </w:r>
       <w:r>
-        <w:t>. This document will walk you through the example step by step, show you how to get it running, and point out helpful features</w:t>
+        <w:t xml:space="preserve">. This document will </w:t>
+      </w:r>
+      <w:r>
+        <w:t xml:space="preserve">walk you through the steps required for getting the example up and running while </w:t>
+      </w:r>
+      <w:r>
+        <w:t>point</w:t>
+      </w:r>
+      <w:r>
+        <w:t>ing</w:t>
+      </w:r>
+      <w:r>
+        <w:t xml:space="preserve"> out </w:t>
+      </w:r>
+      <w:r>
+        <w:t>framework</w:t>
+      </w:r>
+      <w:r>
+        <w:t xml:space="preserve"> features</w:t>
       </w:r>
       <w:r>
         <w:t xml:space="preserve"> and terminology</w:t>
@@ -112,7 +130,13 @@
         <w:t xml:space="preserve">model </w:t>
       </w:r>
       <w:r>
-        <w:t xml:space="preserve">of a temperature controller. The second implementation uses real-world I/O </w:t>
+        <w:t>of a temperature controller</w:t>
+      </w:r>
+      <w:r>
+        <w:t xml:space="preserve"> that can be run without hardware</w:t>
+      </w:r>
+      <w:r>
+        <w:t xml:space="preserve">. The second implementation uses real-world I/O </w:t>
       </w:r>
       <w:r>
         <w:t xml:space="preserve">in combination with a model </w:t>
@@ -349,26 +373,35 @@
       </w:r>
       <w:r>
         <w:rPr>
-          <w:highlight w:val="yellow"/>
-        </w:rPr>
-        <w:t>…&lt;file path&gt;</w:t>
-      </w:r>
-      <w:r>
-        <w:rPr>
-          <w:highlight w:val="yellow"/>
-        </w:rPr>
-        <w:t>.</w:t>
-      </w:r>
-      <w:r>
-        <w:t xml:space="preserve">  </w:t>
-      </w:r>
-      <w:proofErr w:type="gramStart"/>
-      <w:r>
-        <w:t>if</w:t>
-      </w:r>
-      <w:proofErr w:type="gramEnd"/>
-      <w:r>
-        <w:t xml:space="preserve"> this path doesn’t already exist. </w:t>
+          <w:b/>
+        </w:rPr>
+        <w:t>&lt;</w:t>
+      </w:r>
+      <w:proofErr w:type="spellStart"/>
+      <w:r>
+        <w:rPr>
+          <w:b/>
+        </w:rPr>
+        <w:t>LabVIEW</w:t>
+      </w:r>
+      <w:proofErr w:type="spellEnd"/>
+      <w:r>
+        <w:rPr>
+          <w:b/>
+        </w:rPr>
+        <w:t xml:space="preserve"> examples&gt;\TBD Examples\RT Temperature Controller</w:t>
+      </w:r>
+      <w:r>
+        <w:t xml:space="preserve"> </w:t>
+      </w:r>
+      <w:r>
+        <w:t xml:space="preserve">if </w:t>
+      </w:r>
+      <w:r>
+        <w:t>it’s not already there</w:t>
+      </w:r>
+      <w:r>
+        <w:t xml:space="preserve">. </w:t>
       </w:r>
       <w:r>
         <w:t xml:space="preserve">Also confirm that the standard vi.lib file paths are specified as shown below for the version of </w:t>
@@ -384,6 +417,7 @@
     </w:p>
     <w:p>
       <w:pPr>
+        <w:pStyle w:val="ListParagraph"/>
         <w:jc w:val="center"/>
       </w:pPr>
       <w:r>
@@ -393,9 +427,9 @@
         <w:lastRenderedPageBreak/>
         <w:drawing>
           <wp:inline distT="0" distB="0" distL="0" distR="0">
-            <wp:extent cx="5943600" cy="3130397"/>
+            <wp:extent cx="5943600" cy="3214177"/>
             <wp:effectExtent l="19050" t="0" r="0" b="0"/>
-            <wp:docPr id="1" name="Picture 1"/>
+            <wp:docPr id="3" name="Picture 1"/>
             <wp:cNvGraphicFramePr>
               <a:graphicFrameLocks xmlns:a="http://schemas.openxmlformats.org/drawingml/2006/main" noChangeAspect="1"/>
             </wp:cNvGraphicFramePr>
@@ -418,7 +452,7 @@
                   <pic:spPr bwMode="auto">
                     <a:xfrm>
                       <a:off x="0" y="0"/>
-                      <a:ext cx="5943600" cy="3130397"/>
+                      <a:ext cx="5943600" cy="3214177"/>
                     </a:xfrm>
                     <a:prstGeom prst="rect">
                       <a:avLst/>
@@ -439,14 +473,6 @@
       </w:r>
     </w:p>
     <w:p>
-      <w:r>
-        <w:rPr>
-          <w:highlight w:val="yellow"/>
-        </w:rPr>
-        <w:t>&lt;UPDATE WITH CORRECT INSTALL LOCATION&gt;</w:t>
-      </w:r>
-    </w:p>
-    <w:p>
       <w:pPr>
         <w:pStyle w:val="ListParagraph"/>
         <w:numPr>
@@ -496,14 +522,52 @@
         <w:t>the busy cursor disappears</w:t>
       </w:r>
       <w:r>
-        <w:t>, open up the</w:t>
-      </w:r>
-      <w:r>
-        <w:t xml:space="preserve"> configuration file for this example called</w:t>
+        <w:t xml:space="preserve">, </w:t>
+      </w:r>
+      <w:r>
+        <w:t xml:space="preserve">navigate to </w:t>
+      </w:r>
+      <w:r>
+        <w:rPr>
+          <w:b/>
+        </w:rPr>
+        <w:t>File&gt;&gt;Open</w:t>
+      </w:r>
+      <w:r>
+        <w:t xml:space="preserve"> and </w:t>
+      </w:r>
+      <w:r>
+        <w:t>open up the</w:t>
+      </w:r>
+      <w:r>
+        <w:t xml:space="preserve"> configuration file for this example </w:t>
+      </w:r>
+      <w:r>
+        <w:t>at</w:t>
       </w:r>
       <w:r>
         <w:t xml:space="preserve"> </w:t>
       </w:r>
+      <w:r>
+        <w:rPr>
+          <w:b/>
+        </w:rPr>
+        <w:t>&lt;</w:t>
+      </w:r>
+      <w:proofErr w:type="spellStart"/>
+      <w:r>
+        <w:rPr>
+          <w:b/>
+        </w:rPr>
+        <w:t>LabVIEW</w:t>
+      </w:r>
+      <w:proofErr w:type="spellEnd"/>
+      <w:r>
+        <w:rPr>
+          <w:b/>
+        </w:rPr>
+        <w:t xml:space="preserve"> Examples&gt;\TBD Examples\RT Temperature Controller\</w:t>
+      </w:r>
       <w:proofErr w:type="spellStart"/>
       <w:r>
         <w:rPr>
@@ -512,21 +576,6 @@
         <w:t>SimulatedSystem.pcfg</w:t>
       </w:r>
       <w:proofErr w:type="spellEnd"/>
-      <w:r>
-        <w:t xml:space="preserve"> </w:t>
-      </w:r>
-      <w:r>
-        <w:t>(stored in the same directory as the example project)</w:t>
-      </w:r>
-      <w:r>
-        <w:t xml:space="preserve"> using </w:t>
-      </w:r>
-      <w:r>
-        <w:rPr>
-          <w:b/>
-        </w:rPr>
-        <w:t>File&gt;&gt;Open</w:t>
-      </w:r>
       <w:r>
         <w:t xml:space="preserve">.  </w:t>
       </w:r>
@@ -600,17 +649,41 @@
         <w:t xml:space="preserve">on the left side of the editor </w:t>
       </w:r>
       <w:r>
-        <w:t xml:space="preserve">with a hierarchal set of items.  Clicking on an item in the tree control populates the view on the right which can be used to edit that </w:t>
+        <w:t>with a hierarchal set of items.  Clicking on an item in the tree control populates the view on the right which can be used to e</w:t>
+      </w:r>
+      <w:r>
+        <w:t xml:space="preserve">dit that item’s configuration. </w:t>
+      </w:r>
+      <w:r>
+        <w:t>Feel free to explore the editor by clicking various nodes within the tr</w:t>
+      </w:r>
+      <w:r>
+        <w:t xml:space="preserve">ee control.  </w:t>
       </w:r>
       <w:r>
         <w:lastRenderedPageBreak/>
-        <w:t>item’s configuration.  Feel free to explore the editor by clicking various nodes within the tr</w:t>
-      </w:r>
-      <w:r>
-        <w:t>ee control.  The top-level node is the System.  It</w:t>
-      </w:r>
-      <w:r>
-        <w:t xml:space="preserve"> has properties for the configuration version and description.  Each System is comprised of one or more Targets that have an IP address, operating system and other properties.  Each Target configuration is </w:t>
+        <w:t>The</w:t>
+      </w:r>
+      <w:r>
+        <w:t xml:space="preserve"> top-level node is the System. </w:t>
+      </w:r>
+      <w:r>
+        <w:t>It</w:t>
+      </w:r>
+      <w:r>
+        <w:t xml:space="preserve"> has properties for the configu</w:t>
+      </w:r>
+      <w:r>
+        <w:t>ration version and description.</w:t>
+      </w:r>
+      <w:r>
+        <w:t xml:space="preserve"> Each System is comprised of one or more Targets that have an IP address, operatin</w:t>
+      </w:r>
+      <w:r>
+        <w:t xml:space="preserve">g system and other properties. </w:t>
+      </w:r>
+      <w:r>
+        <w:t xml:space="preserve">Each Target configuration is </w:t>
       </w:r>
       <w:r>
         <w:t xml:space="preserve">then </w:t>
@@ -648,7 +721,16 @@
         <w:t>ags)</w:t>
       </w:r>
       <w:r>
-        <w:t xml:space="preserve">.  Each Engine can be configured to execute one or more Tag Bus Modules (TBMs).  Mappings are used to </w:t>
+        <w:t xml:space="preserve">. </w:t>
+      </w:r>
+      <w:r>
+        <w:t xml:space="preserve">Each Engine can be configured to execute one </w:t>
+      </w:r>
+      <w:r>
+        <w:t>or more Tag Bus Modules (TBMs).</w:t>
+      </w:r>
+      <w:r>
+        <w:t xml:space="preserve"> Mappings are used to </w:t>
       </w:r>
       <w:r>
         <w:t>specify</w:t>
@@ -669,9 +751,6 @@
         <w:t xml:space="preserve"> </w:t>
       </w:r>
       <w:r>
-        <w:t xml:space="preserve"> </w:t>
-      </w:r>
-      <w:r>
         <w:t>Two TBMs can share data with each other by mapping their input and output channels to the same Tag alias.</w:t>
       </w:r>
     </w:p>
@@ -703,7 +782,13 @@
         <w:t>in this case just simple</w:t>
       </w:r>
       <w:r>
-        <w:t xml:space="preserve"> PID).  </w:t>
+        <w:t xml:space="preserve"> PID</w:t>
+      </w:r>
+      <w:r>
+        <w:t xml:space="preserve"> logic</w:t>
+      </w:r>
+      <w:r>
+        <w:t xml:space="preserve">). </w:t>
       </w:r>
       <w:r>
         <w:t xml:space="preserve">Inspect the ‘Tags’, ‘Mappings’, ‘Temperature Controller Logic’, and ‘Temperature Chamber Model’ under the ‘Standard Engine (Simulation)’ node to see how the Channels of the model and controller are connected through </w:t>
@@ -720,7 +805,13 @@
     </w:p>
     <w:p>
       <w:r>
-        <w:t xml:space="preserve">The diagram below provides a different visual representation of TBMs, Channels, and Tags.  In the diagram, each colored row represents a TBM method.  The entries under the TBM method represent the Channels of that TBM.  The free floating labels represent Tags, and the connection of a Channel to a Tag to another Channel is represented as a wire. </w:t>
+        <w:t>The diagram below provides a different visual representation of TBMs, Channels, and Tags.  In the diagram, each colored row represents a TBM method. The entries under the TBM method represent the Channels of tha</w:t>
+      </w:r>
+      <w:r>
+        <w:t xml:space="preserve">t TBM. </w:t>
+      </w:r>
+      <w:r>
+        <w:t xml:space="preserve">The free floating labels represent Tags, and the connection of a Channel to a Tag to another Channel is represented as a wire. </w:t>
       </w:r>
     </w:p>
     <w:p>
@@ -847,7 +938,7 @@
         <w:t>determining</w:t>
       </w:r>
       <w:r>
-        <w:t xml:space="preserve"> the execution rate of the system as well as the error handling configuration for each module.  Click on the ‘Standard Engine (Simulation)’ node in the tree to see how these are configured for this system.  </w:t>
+        <w:t xml:space="preserve"> the execution rate of the system as well as the error handling configuration for each module. Click on the ‘Standard Engine (Simulation)’ node in the tree to see how these are configured for this system.  </w:t>
       </w:r>
     </w:p>
     <w:p>
@@ -875,7 +966,10 @@
         <w:t xml:space="preserve"> for the temperature controller as well as the command signal to turn on the fan disturbance. </w:t>
       </w:r>
       <w:r>
-        <w:t xml:space="preserve">It also allows an operator to manipulate the PID gains.  </w:t>
+        <w:t>It also allows an operato</w:t>
+      </w:r>
+      <w:r>
+        <w:t xml:space="preserve">r to manipulate the PID gains. </w:t>
       </w:r>
       <w:r>
         <w:t xml:space="preserve">Status information regarding the operation of the controller is then returned and presented on this UI.  </w:t>
@@ -913,7 +1007,19 @@
         <w:t xml:space="preserve">d </w:t>
       </w:r>
       <w:r>
-        <w:t>the two instances are paired together. All Tag data within an engine can only be access by TBMs within that engine unless exposed by a TBM.  In this case the UDP TBM is used to reflect tag data between the two engines.</w:t>
+        <w:t>the two instances are paired together. All Tag data within an engine can only be access</w:t>
+      </w:r>
+      <w:r>
+        <w:t>ed</w:t>
+      </w:r>
+      <w:r>
+        <w:t xml:space="preserve"> by TBMs.</w:t>
+      </w:r>
+      <w:r>
+        <w:t xml:space="preserve"> However a TBM may then expose that Tag data to another engine or to other threads running on that target.</w:t>
+      </w:r>
+      <w:r>
+        <w:t xml:space="preserve"> In this case the UDP TBM is used to reflect tag data between the two engines.</w:t>
       </w:r>
     </w:p>
     <w:p>
@@ -1070,13 +1176,14 @@
       <w:r>
         <w:t xml:space="preserve"> </w:t>
       </w:r>
-      <w:proofErr w:type="gramStart"/>
-      <w:r>
-        <w:t>Set</w:t>
-      </w:r>
-      <w:proofErr w:type="gramEnd"/>
-      <w:r>
-        <w:t xml:space="preserve"> the </w:t>
+      <w:r>
+        <w:t>For the UDP module under each engine, s</w:t>
+      </w:r>
+      <w:r>
+        <w:t>et the</w:t>
+      </w:r>
+      <w:r>
+        <w:t xml:space="preserve"> </w:t>
       </w:r>
       <w:r>
         <w:rPr>
@@ -1136,113 +1243,137 @@
       <w:r>
         <w:t xml:space="preserve">&gt; </w:t>
       </w:r>
-      <w:proofErr w:type="gramStart"/>
-      <w:r>
-        <w:t>Set</w:t>
-      </w:r>
-      <w:proofErr w:type="gramEnd"/>
+      <w:r>
+        <w:t>For the UDP module under each engine, s</w:t>
+      </w:r>
+      <w:r>
+        <w:t xml:space="preserve">et the </w:t>
+      </w:r>
+      <w:r>
+        <w:rPr>
+          <w:b/>
+        </w:rPr>
+        <w:t>s</w:t>
+      </w:r>
+      <w:r>
+        <w:rPr>
+          <w:b/>
+        </w:rPr>
+        <w:t>end to address</w:t>
+      </w:r>
+      <w:r>
+        <w:rPr>
+          <w:b/>
+        </w:rPr>
+        <w:t xml:space="preserve"> </w:t>
+      </w:r>
+      <w:r>
+        <w:t xml:space="preserve">on the </w:t>
+      </w:r>
+      <w:r>
+        <w:rPr>
+          <w:b/>
+        </w:rPr>
+        <w:t>Module Settings</w:t>
+      </w:r>
+      <w:r>
+        <w:t xml:space="preserve"> tab on the </w:t>
+      </w:r>
+      <w:r>
+        <w:t>PC UDP m</w:t>
+      </w:r>
+      <w:r>
+        <w:t xml:space="preserve">odule </w:t>
+      </w:r>
+      <w:r>
+        <w:t>to the</w:t>
+      </w:r>
+      <w:r>
+        <w:t xml:space="preserve"> IP Address of the </w:t>
+      </w:r>
+      <w:proofErr w:type="spellStart"/>
+      <w:r>
+        <w:t>cRIO</w:t>
+      </w:r>
+      <w:proofErr w:type="spellEnd"/>
+      <w:r>
+        <w:t xml:space="preserve"> a</w:t>
+      </w:r>
+      <w:r>
+        <w:t xml:space="preserve">nd vice versa for the </w:t>
+      </w:r>
+      <w:proofErr w:type="spellStart"/>
+      <w:r>
+        <w:t>cRIO</w:t>
+      </w:r>
+      <w:proofErr w:type="spellEnd"/>
+      <w:r>
+        <w:t xml:space="preserve"> UDP m</w:t>
+      </w:r>
+      <w:r>
+        <w:t>odule.</w:t>
+      </w:r>
+      <w:r>
+        <w:t xml:space="preserve"> </w:t>
+      </w:r>
+      <w:r>
+        <w:t xml:space="preserve"> </w:t>
+      </w:r>
+      <w:r>
+        <w:t xml:space="preserve">Be sure to specify the actual IP address and not use a value of </w:t>
+      </w:r>
+      <w:proofErr w:type="spellStart"/>
+      <w:r>
+        <w:rPr>
+          <w:b/>
+        </w:rPr>
+        <w:t>localhost</w:t>
+      </w:r>
+      <w:proofErr w:type="spellEnd"/>
+      <w:r>
+        <w:t>.</w:t>
+      </w:r>
+    </w:p>
+    <w:p>
+      <w:r>
+        <w:t>The confi</w:t>
+      </w:r>
+      <w:r>
+        <w:t xml:space="preserve">guration is now ready to be loaded on your target(s) and executed. The local PC already has access to the configuration file, but </w:t>
+      </w:r>
+      <w:r>
+        <w:t>in order for</w:t>
+      </w:r>
       <w:r>
         <w:t xml:space="preserve"> the </w:t>
       </w:r>
-      <w:r>
-        <w:rPr>
-          <w:b/>
-        </w:rPr>
-        <w:t>s</w:t>
-      </w:r>
-      <w:r>
-        <w:rPr>
-          <w:b/>
-        </w:rPr>
-        <w:t>end to address</w:t>
-      </w:r>
-      <w:r>
-        <w:rPr>
-          <w:b/>
-        </w:rPr>
+      <w:proofErr w:type="spellStart"/>
+      <w:r>
+        <w:t>cRIO</w:t>
+      </w:r>
+      <w:proofErr w:type="spellEnd"/>
+      <w:r>
+        <w:t xml:space="preserve"> to execute </w:t>
+      </w:r>
+      <w:r>
+        <w:t>the configuration</w:t>
+      </w:r>
+      <w:r>
         <w:t xml:space="preserve"> </w:t>
       </w:r>
-      <w:r>
-        <w:t xml:space="preserve">on the </w:t>
-      </w:r>
-      <w:r>
-        <w:rPr>
-          <w:b/>
-        </w:rPr>
-        <w:t>Module Settings</w:t>
-      </w:r>
-      <w:r>
-        <w:t xml:space="preserve"> tab on the </w:t>
-      </w:r>
-      <w:r>
-        <w:t>PC UDP m</w:t>
-      </w:r>
-      <w:r>
-        <w:t xml:space="preserve">odule </w:t>
-      </w:r>
-      <w:r>
-        <w:t>to the</w:t>
-      </w:r>
-      <w:r>
-        <w:t xml:space="preserve"> IP Address of the </w:t>
-      </w:r>
-      <w:proofErr w:type="spellStart"/>
-      <w:r>
-        <w:t>cRIO</w:t>
-      </w:r>
-      <w:proofErr w:type="spellEnd"/>
-      <w:r>
-        <w:t xml:space="preserve"> a</w:t>
-      </w:r>
-      <w:r>
-        <w:t xml:space="preserve">nd vice versa for the </w:t>
-      </w:r>
-      <w:proofErr w:type="spellStart"/>
-      <w:r>
-        <w:t>cRIO</w:t>
-      </w:r>
-      <w:proofErr w:type="spellEnd"/>
-      <w:r>
-        <w:t xml:space="preserve"> UDP m</w:t>
-      </w:r>
-      <w:r>
-        <w:t>odule.</w:t>
+      <w:proofErr w:type="spellStart"/>
+      <w:r>
+        <w:t>the</w:t>
+      </w:r>
+      <w:proofErr w:type="spellEnd"/>
+      <w:r>
+        <w:t xml:space="preserve"> file must be stored on th</w:t>
+      </w:r>
+      <w:r>
+        <w:t>e</w:t>
       </w:r>
       <w:r>
         <w:t xml:space="preserve"> </w:t>
-      </w:r>
-      <w:r>
-        <w:t xml:space="preserve"> </w:t>
-      </w:r>
-      <w:r>
-        <w:t xml:space="preserve">Be sure to specify the actual IP address and not use a value of </w:t>
-      </w:r>
-      <w:proofErr w:type="spellStart"/>
-      <w:r>
-        <w:rPr>
-          <w:b/>
-        </w:rPr>
-        <w:t>localhost</w:t>
-      </w:r>
-      <w:proofErr w:type="spellEnd"/>
-      <w:r>
-        <w:t>.</w:t>
-      </w:r>
-    </w:p>
-    <w:p>
-      <w:r>
-        <w:t>The confi</w:t>
-      </w:r>
-      <w:r>
-        <w:t xml:space="preserve">guration is now ready to be loaded on your target(s) and executed. The local PC already has access to the configuration file, but for the </w:t>
-      </w:r>
-      <w:proofErr w:type="spellStart"/>
-      <w:r>
-        <w:t>cRIO</w:t>
-      </w:r>
-      <w:proofErr w:type="spellEnd"/>
-      <w:r>
-        <w:t xml:space="preserve"> to execute it the file must be stored on the </w:t>
       </w:r>
       <w:proofErr w:type="spellStart"/>
       <w:r>
@@ -1352,7 +1483,13 @@
         <w:t>Deploy</w:t>
       </w:r>
       <w:r>
-        <w:t xml:space="preserve"> button. Ensure that you see a Success dialog appear.</w:t>
+        <w:t xml:space="preserve"> button. Ensure that you see a Success dialog appear</w:t>
+      </w:r>
+      <w:r>
+        <w:t xml:space="preserve"> as shown below</w:t>
+      </w:r>
+      <w:r>
+        <w:t>.</w:t>
       </w:r>
     </w:p>
     <w:p>
@@ -1570,9 +1707,53 @@
     <w:p>
       <w:r>
         <w:rPr>
-          <w:highlight w:val="yellow"/>
-        </w:rPr>
-        <w:t>&lt;ADD SCREENSHOT HERE&gt;</w:t>
+          <w:noProof/>
+        </w:rPr>
+        <w:drawing>
+          <wp:inline distT="0" distB="0" distL="0" distR="0">
+            <wp:extent cx="5943600" cy="1934817"/>
+            <wp:effectExtent l="19050" t="0" r="0" b="0"/>
+            <wp:docPr id="5" name="Picture 4"/>
+            <wp:cNvGraphicFramePr>
+              <a:graphicFrameLocks xmlns:a="http://schemas.openxmlformats.org/drawingml/2006/main" noChangeAspect="1"/>
+            </wp:cNvGraphicFramePr>
+            <a:graphic xmlns:a="http://schemas.openxmlformats.org/drawingml/2006/main">
+              <a:graphicData uri="http://schemas.openxmlformats.org/drawingml/2006/picture">
+                <pic:pic xmlns:pic="http://schemas.openxmlformats.org/drawingml/2006/picture">
+                  <pic:nvPicPr>
+                    <pic:cNvPr id="0" name="Picture 4"/>
+                    <pic:cNvPicPr>
+                      <a:picLocks noChangeAspect="1" noChangeArrowheads="1"/>
+                    </pic:cNvPicPr>
+                  </pic:nvPicPr>
+                  <pic:blipFill>
+                    <a:blip r:embed="rId12" cstate="print"/>
+                    <a:srcRect/>
+                    <a:stretch>
+                      <a:fillRect/>
+                    </a:stretch>
+                  </pic:blipFill>
+                  <pic:spPr bwMode="auto">
+                    <a:xfrm>
+                      <a:off x="0" y="0"/>
+                      <a:ext cx="5943600" cy="1934817"/>
+                    </a:xfrm>
+                    <a:prstGeom prst="rect">
+                      <a:avLst/>
+                    </a:prstGeom>
+                    <a:noFill/>
+                    <a:ln w="9525">
+                      <a:noFill/>
+                      <a:miter lim="800000"/>
+                      <a:headEnd/>
+                      <a:tailEnd/>
+                    </a:ln>
+                  </pic:spPr>
+                </pic:pic>
+              </a:graphicData>
+            </a:graphic>
+          </wp:inline>
+        </w:drawing>
       </w:r>
     </w:p>
     <w:p>
@@ -1592,7 +1773,11 @@
         <w:t>Th</w:t>
       </w:r>
       <w:r>
-        <w:t>e majority of this code is generic to any system configuration</w:t>
+        <w:t xml:space="preserve">e majority of this </w:t>
+      </w:r>
+      <w:r>
+        <w:lastRenderedPageBreak/>
+        <w:t>code is generic to any system configuration</w:t>
       </w:r>
       <w:r>
         <w:t xml:space="preserve"> with</w:t>
@@ -1628,13 +1813,10 @@
         <w:t xml:space="preserve"> directly</w:t>
       </w:r>
       <w:r>
-        <w:t xml:space="preserve"> as specified in </w:t>
-      </w:r>
-      <w:r>
-        <w:t>the</w:t>
-      </w:r>
-      <w:r>
-        <w:t xml:space="preserve"> configuration.</w:t>
+        <w:t xml:space="preserve"> as specified by the module’s </w:t>
+      </w:r>
+      <w:r>
+        <w:t>configuration.</w:t>
       </w:r>
       <w:r>
         <w:t xml:space="preserve"> </w:t>
@@ -1646,7 +1828,19 @@
         <w:t xml:space="preserve"> ‘UI Reference’ TBM </w:t>
       </w:r>
       <w:r>
-        <w:t>just needs the name of the VI and the specific controls and indicators to interact with.</w:t>
+        <w:t xml:space="preserve">just needs the name of the VI </w:t>
+      </w:r>
+      <w:r>
+        <w:t xml:space="preserve">in memory </w:t>
+      </w:r>
+      <w:r>
+        <w:t>and the</w:t>
+      </w:r>
+      <w:r>
+        <w:t xml:space="preserve"> name of the</w:t>
+      </w:r>
+      <w:r>
+        <w:t xml:space="preserve"> specific controls and indicators to interact with.</w:t>
       </w:r>
     </w:p>
     <w:p>
@@ -1663,10 +1857,19 @@
         <w:t>TBMs</w:t>
       </w:r>
       <w:r>
-        <w:t>, as well as</w:t>
-      </w:r>
-      <w:r>
-        <w:t xml:space="preserve"> any other plug-in code specified </w:t>
+        <w:t xml:space="preserve">, </w:t>
+      </w:r>
+      <w:r>
+        <w:t>and any other</w:t>
+      </w:r>
+      <w:r>
+        <w:t xml:space="preserve"> plug-in</w:t>
+      </w:r>
+      <w:r>
+        <w:t>s</w:t>
+      </w:r>
+      <w:r>
+        <w:t xml:space="preserve"> specified </w:t>
       </w:r>
       <w:r>
         <w:t>by the configuration fi</w:t>
@@ -1678,11 +1881,7 @@
         <w:t>This VI should be updated anytime a TBM is deleted or a new TBM is added to the configuration</w:t>
       </w:r>
       <w:r>
-        <w:t xml:space="preserve"> in </w:t>
-      </w:r>
-      <w:r>
-        <w:lastRenderedPageBreak/>
-        <w:t>order to reflect the new dependencies. Because the editor is aware of these dependencies, the editor can update this VI for you automatically.</w:t>
+        <w:t xml:space="preserve"> in order to reflect the new dependencies. Because the editor is aware of these dependencies, the editor can update this VI for you automatically.</w:t>
       </w:r>
     </w:p>
     <w:p>
@@ -1744,7 +1943,7 @@
                     </pic:cNvPicPr>
                   </pic:nvPicPr>
                   <pic:blipFill>
-                    <a:blip r:embed="rId12" cstate="print"/>
+                    <a:blip r:embed="rId13" cstate="print"/>
                     <a:srcRect/>
                     <a:stretch>
                       <a:fillRect/>
@@ -1824,7 +2023,10 @@
         <w:t xml:space="preserve"> instead of being statically included</w:t>
       </w:r>
       <w:r>
-        <w:t>.  When taking this approach the ‘Host Module Includes.vi’</w:t>
+        <w:t>.</w:t>
+      </w:r>
+      <w:r>
+        <w:t xml:space="preserve"> When taking this approach the ‘Host Module Includes.vi’</w:t>
       </w:r>
       <w:r>
         <w:t xml:space="preserve"> would no longer be necessary, but </w:t>
@@ -1847,7 +2049,10 @@
         <w:t>o recap, the ‘Host Main.vi’ will load and execute a system configuration</w:t>
       </w:r>
       <w:r>
-        <w:t xml:space="preserve"> created by the editor.  It </w:t>
+        <w:t xml:space="preserve"> created by the editor.</w:t>
+      </w:r>
+      <w:r>
+        <w:t xml:space="preserve"> It </w:t>
       </w:r>
       <w:r>
         <w:t xml:space="preserve">has two clearly defined locations for placing application specific code related to the framework, one of which can be </w:t>
@@ -1919,7 +2124,22 @@
         <w:t>, tune the PID gains, turn the disturbance on and off, and monitor the resulting t</w:t>
       </w:r>
       <w:r>
-        <w:t xml:space="preserve">emperature and lamp intensity. </w:t>
+        <w:t xml:space="preserve">emperature and </w:t>
+      </w:r>
+      <w:r>
+        <w:lastRenderedPageBreak/>
+        <w:t xml:space="preserve">lamp intensity. </w:t>
+      </w:r>
+      <w:r>
+        <w:t xml:space="preserve">The controller only has a heating element so it will be unable to reach a </w:t>
+      </w:r>
+      <w:proofErr w:type="spellStart"/>
+      <w:r>
+        <w:t>setpoint</w:t>
+      </w:r>
+      <w:proofErr w:type="spellEnd"/>
+      <w:r>
+        <w:t xml:space="preserve"> below the ambient temperature (25 degrees by default). </w:t>
       </w:r>
       <w:r>
         <w:t>If you are running this example purely on th</w:t>
@@ -1937,7 +2157,19 @@
         <w:t xml:space="preserve"> in the graph. O</w:t>
       </w:r>
       <w:r>
-        <w:t>therwise it will appear as below until the ‘</w:t>
+        <w:t xml:space="preserve">therwise </w:t>
+      </w:r>
+      <w:r>
+        <w:t>the UI</w:t>
+      </w:r>
+      <w:r>
+        <w:t xml:space="preserve"> will appear as below until </w:t>
+      </w:r>
+      <w:r>
+        <w:t>data gets populated from the</w:t>
+      </w:r>
+      <w:r>
+        <w:t xml:space="preserve"> ‘</w:t>
       </w:r>
       <w:proofErr w:type="spellStart"/>
       <w:r>
@@ -1945,7 +2177,7 @@
       </w:r>
       <w:proofErr w:type="spellEnd"/>
       <w:r>
-        <w:t xml:space="preserve"> Main.vi’ begins running as well.</w:t>
+        <w:t xml:space="preserve"> Main.vi’.</w:t>
       </w:r>
       <w:r>
         <w:t xml:space="preserve">  </w:t>
@@ -1960,7 +2192,6 @@
         <w:rPr>
           <w:noProof/>
         </w:rPr>
-        <w:lastRenderedPageBreak/>
         <w:drawing>
           <wp:inline distT="0" distB="0" distL="0" distR="0">
             <wp:extent cx="4971907" cy="2591195"/>
@@ -1979,7 +2210,7 @@
                     </pic:cNvPicPr>
                   </pic:nvPicPr>
                   <pic:blipFill>
-                    <a:blip r:embed="rId13" cstate="print"/>
+                    <a:blip r:embed="rId14" cstate="print"/>
                     <a:srcRect/>
                     <a:stretch>
                       <a:fillRect/>
@@ -2042,7 +2273,13 @@
         <w:t xml:space="preserve"> or not, </w:t>
       </w:r>
       <w:r>
-        <w:t xml:space="preserve">let’s take a look at the </w:t>
+        <w:t xml:space="preserve">let’s </w:t>
+      </w:r>
+      <w:r>
+        <w:t>open up and examine the</w:t>
+      </w:r>
+      <w:r>
+        <w:t xml:space="preserve"> </w:t>
       </w:r>
       <w:proofErr w:type="spellStart"/>
       <w:r>
@@ -2059,7 +2296,16 @@
         <w:t xml:space="preserve">.  </w:t>
       </w:r>
       <w:r>
-        <w:t>Continue to leave both the configuration editor and the ‘Host Main.vi’ open and running.</w:t>
+        <w:t>L</w:t>
+      </w:r>
+      <w:r>
+        <w:t>eave both the configuration editor and the ‘Host Main.vi’ open and running</w:t>
+      </w:r>
+      <w:r>
+        <w:t xml:space="preserve"> as they will still be referred to</w:t>
+      </w:r>
+      <w:r>
+        <w:t>.</w:t>
       </w:r>
     </w:p>
     <w:p>
@@ -2089,16 +2335,73 @@
       </w:r>
     </w:p>
     <w:p>
-      <w:r>
-        <w:rPr>
-          <w:highlight w:val="yellow"/>
-        </w:rPr>
-        <w:t>&lt;SCREENSHOT HERE&gt;</w:t>
-      </w:r>
-    </w:p>
-    <w:p>
-      <w:r>
-        <w:t>This application is very sim</w:t>
+      <w:pPr>
+        <w:rPr>
+          <w:b/>
+        </w:rPr>
+      </w:pPr>
+      <w:r>
+        <w:rPr>
+          <w:b/>
+          <w:noProof/>
+        </w:rPr>
+        <w:lastRenderedPageBreak/>
+        <w:drawing>
+          <wp:inline distT="0" distB="0" distL="0" distR="0">
+            <wp:extent cx="5943600" cy="4625285"/>
+            <wp:effectExtent l="19050" t="0" r="0" b="0"/>
+            <wp:docPr id="8" name="Picture 7"/>
+            <wp:cNvGraphicFramePr>
+              <a:graphicFrameLocks xmlns:a="http://schemas.openxmlformats.org/drawingml/2006/main" noChangeAspect="1"/>
+            </wp:cNvGraphicFramePr>
+            <a:graphic xmlns:a="http://schemas.openxmlformats.org/drawingml/2006/main">
+              <a:graphicData uri="http://schemas.openxmlformats.org/drawingml/2006/picture">
+                <pic:pic xmlns:pic="http://schemas.openxmlformats.org/drawingml/2006/picture">
+                  <pic:nvPicPr>
+                    <pic:cNvPr id="0" name="Picture 7"/>
+                    <pic:cNvPicPr>
+                      <a:picLocks noChangeAspect="1" noChangeArrowheads="1"/>
+                    </pic:cNvPicPr>
+                  </pic:nvPicPr>
+                  <pic:blipFill>
+                    <a:blip r:embed="rId15" cstate="print"/>
+                    <a:srcRect/>
+                    <a:stretch>
+                      <a:fillRect/>
+                    </a:stretch>
+                  </pic:blipFill>
+                  <pic:spPr bwMode="auto">
+                    <a:xfrm>
+                      <a:off x="0" y="0"/>
+                      <a:ext cx="5943600" cy="4625285"/>
+                    </a:xfrm>
+                    <a:prstGeom prst="rect">
+                      <a:avLst/>
+                    </a:prstGeom>
+                    <a:noFill/>
+                    <a:ln w="9525">
+                      <a:noFill/>
+                      <a:miter lim="800000"/>
+                      <a:headEnd/>
+                      <a:tailEnd/>
+                    </a:ln>
+                  </pic:spPr>
+                </pic:pic>
+              </a:graphicData>
+            </a:graphic>
+          </wp:inline>
+        </w:drawing>
+      </w:r>
+    </w:p>
+    <w:p>
+      <w:r>
+        <w:t>This applic</w:t>
+      </w:r>
+      <w:r>
+        <w:t>ation is</w:t>
+      </w:r>
+      <w:r>
+        <w:t xml:space="preserve"> sim</w:t>
       </w:r>
       <w:r>
         <w:t xml:space="preserve">ilar to the ‘Host Main.vi’ except that </w:t>
@@ -2245,7 +2548,10 @@
         <w:t xml:space="preserve"> tags. </w:t>
       </w:r>
       <w:r>
-        <w:t>Ignore this code for now.  It isn’t used for this example and will be explored as part of the ‘</w:t>
+        <w:t xml:space="preserve">Ignore this code for now. </w:t>
+      </w:r>
+      <w:r>
+        <w:t>It isn’t used for this example and will be explored as part of the ‘</w:t>
       </w:r>
       <w:proofErr w:type="spellStart"/>
       <w:r>
@@ -2301,6 +2607,7 @@
         </w:numPr>
       </w:pPr>
       <w:r>
+        <w:lastRenderedPageBreak/>
         <w:t xml:space="preserve">&lt;WINDOWS and </w:t>
       </w:r>
       <w:proofErr w:type="spellStart"/>
@@ -2322,11 +2629,24 @@
     </w:p>
     <w:p>
       <w:r>
-        <w:lastRenderedPageBreak/>
         <w:t>Once running, y</w:t>
       </w:r>
       <w:r>
-        <w:t xml:space="preserve">ou should now see data appear on the ‘Host Main.vi’. (If you don’t, make sure that your IP settings for the UDP module are specified properly in the system configuration and that your firewall isn’t blocking </w:t>
+        <w:t>ou should now see data appear on the ‘Host Main.vi’. (</w:t>
+      </w:r>
+      <w:r>
+        <w:t>If data doesn’t appear,</w:t>
+      </w:r>
+      <w:r>
+        <w:t xml:space="preserve"> make sure that your IP settings for the UDP </w:t>
+      </w:r>
+      <w:proofErr w:type="gramStart"/>
+      <w:r>
+        <w:t>module are</w:t>
+      </w:r>
+      <w:proofErr w:type="gramEnd"/>
+      <w:r>
+        <w:t xml:space="preserve"> specified properly in the system configuration and that your firewall isn’t blocking </w:t>
       </w:r>
       <w:r>
         <w:t>the UDP communication</w:t>
@@ -2361,7 +2681,7 @@
                     </pic:cNvPicPr>
                   </pic:nvPicPr>
                   <pic:blipFill>
-                    <a:blip r:embed="rId14" cstate="print"/>
+                    <a:blip r:embed="rId16" cstate="print"/>
                     <a:srcRect/>
                     <a:stretch>
                       <a:fillRect/>
@@ -2406,7 +2726,13 @@
         <w:t xml:space="preserve">four </w:t>
       </w:r>
       <w:r>
-        <w:t>TBMs used for this example within the configuration editor: Temperature Controller Logic, Temperature Controller Model, UI Reference, and UDP. Of these, the UI Reference and UDP modules could be valuable tools for any project (which is why they are installed to vi.lib). However the Temperature Controller Logic and Temperature Controller Model are both very specific to this example</w:t>
+        <w:t>TBMs used for this example within the configuration editor: Temperature Controller Logic, Temperature Controller Model, UI Reference, and UDP. Of these, the UI Reference and UDP modules could be valuable tools for any project (which is why they are installed to vi.lib). However</w:t>
+      </w:r>
+      <w:r>
+        <w:t>,</w:t>
+      </w:r>
+      <w:r>
+        <w:t xml:space="preserve"> the Temperature Controller Logic and Temperature Controller Model are both specific to this example</w:t>
       </w:r>
       <w:r>
         <w:t xml:space="preserve"> application</w:t>
@@ -2417,10 +2743,10 @@
     </w:p>
     <w:p>
       <w:r>
-        <w:t>This is a theme co</w:t>
-      </w:r>
-      <w:r>
-        <w:t>mmon to many applications. D</w:t>
+        <w:t>This is a common theme for many applications</w:t>
+      </w:r>
+      <w:r>
+        <w:t>. D</w:t>
       </w:r>
       <w:r>
         <w:t xml:space="preserve">ata services and I/O plug-ins </w:t>
@@ -2429,13 +2755,22 @@
         <w:t>tend to be</w:t>
       </w:r>
       <w:r>
-        <w:t xml:space="preserve"> reusable</w:t>
-      </w:r>
-      <w:r>
-        <w:t xml:space="preserve"> elements while</w:t>
-      </w:r>
-      <w:r>
-        <w:t xml:space="preserve"> control logic tends to be application specific. </w:t>
+        <w:t xml:space="preserve"> </w:t>
+      </w:r>
+      <w:r>
+        <w:t>functionality that is likely usable on other projects,</w:t>
+      </w:r>
+      <w:r>
+        <w:t xml:space="preserve"> while</w:t>
+      </w:r>
+      <w:r>
+        <w:t xml:space="preserve"> </w:t>
+      </w:r>
+      <w:r>
+        <w:t xml:space="preserve">at least some aspects of </w:t>
+      </w:r>
+      <w:r>
+        <w:t xml:space="preserve">control logic tend to be application specific. </w:t>
       </w:r>
       <w:r>
         <w:t>In addition to many of the pre-built data service and I/O TBMs, t</w:t>
@@ -2458,27 +2793,39 @@
     </w:p>
     <w:p>
       <w:r>
-        <w:t xml:space="preserve">This template can make the creation of new plug-ins as simple as putting control logic within a single VI. Open up </w:t>
-      </w:r>
-      <w:r>
-        <w:rPr>
-          <w:highlight w:val="yellow"/>
-        </w:rPr>
-        <w:t>&lt;file path</w:t>
-      </w:r>
-      <w:proofErr w:type="gramStart"/>
-      <w:r>
-        <w:rPr>
-          <w:highlight w:val="yellow"/>
-        </w:rPr>
-        <w:t>&gt;</w:t>
-      </w:r>
-      <w:r>
-        <w:t xml:space="preserve"> .</w:t>
-      </w:r>
-      <w:proofErr w:type="gramEnd"/>
-      <w:r>
-        <w:t xml:space="preserve">  </w:t>
+        <w:t>This template can make the creation of new plug-ins as simple as putting con</w:t>
+      </w:r>
+      <w:r>
+        <w:t>trol logic within a single VI. To examine the single VI implemented for the Temperature Controller Logic module, o</w:t>
+      </w:r>
+      <w:r>
+        <w:t xml:space="preserve">pen up </w:t>
+      </w:r>
+      <w:r>
+        <w:rPr>
+          <w:b/>
+        </w:rPr>
+        <w:t>&lt;</w:t>
+      </w:r>
+      <w:proofErr w:type="spellStart"/>
+      <w:r>
+        <w:rPr>
+          <w:b/>
+        </w:rPr>
+        <w:t>LabVIEW</w:t>
+      </w:r>
+      <w:proofErr w:type="spellEnd"/>
+      <w:r>
+        <w:rPr>
+          <w:b/>
+        </w:rPr>
+        <w:t xml:space="preserve"> examples&gt;\TBD Examples\RT Temperature Controller\Modules\Temperature Controller Logic\ module\execution\User Process.vi</w:t>
+      </w:r>
+      <w:r>
+        <w:rPr>
+          <w:b/>
+        </w:rPr>
+        <w:t xml:space="preserve">.  </w:t>
       </w:r>
     </w:p>
     <w:p>
@@ -2505,7 +2852,7 @@
                     </pic:cNvPicPr>
                   </pic:nvPicPr>
                   <pic:blipFill>
-                    <a:blip r:embed="rId15" cstate="print"/>
+                    <a:blip r:embed="rId17" cstate="print"/>
                     <a:srcRect/>
                     <a:stretch>
                       <a:fillRect/>
@@ -2536,7 +2883,16 @@
     </w:p>
     <w:p>
       <w:r>
-        <w:t xml:space="preserve">As you can see, this VI uses a cluster ‘Parameters to process’ to define its inputs, and a different cluster ‘Results from processing’ to define its outputs.  The data in these clusters corresponds to Processing Parameters and Processing Results respectively.  Changes to these clusters require rerunning the Fixed Channel Module Script from </w:t>
+        <w:t>T</w:t>
+      </w:r>
+      <w:r>
+        <w:t xml:space="preserve">his VI uses a cluster ‘Parameters to process’ to define its inputs, and a different cluster ‘Results from processing’ to define its outputs. The data in these clusters corresponds to Processing Parameters and Processing Results respectively. Changes to these clusters require rerunning the </w:t>
+      </w:r>
+      <w:r>
+        <w:t>User Control Module script</w:t>
+      </w:r>
+      <w:r>
+        <w:t xml:space="preserve"> from </w:t>
       </w:r>
       <w:proofErr w:type="spellStart"/>
       <w:r>
@@ -2550,7 +2906,19 @@
         <w:rPr>
           <w:b/>
         </w:rPr>
-        <w:t>Tools&gt;&gt;TBDF&gt;&gt;Fixed Channel Module Script…</w:t>
+        <w:t>Tools&gt;&gt;TBDF&gt;&gt;</w:t>
+      </w:r>
+      <w:r>
+        <w:rPr>
+          <w:b/>
+        </w:rPr>
+        <w:t>Launch User Control Module Scripting Utility</w:t>
+      </w:r>
+      <w:r>
+        <w:rPr>
+          <w:b/>
+        </w:rPr>
+        <w:t>…</w:t>
       </w:r>
       <w:r>
         <w:rPr>
@@ -2559,7 +2927,25 @@
         <w:t xml:space="preserve"> </w:t>
       </w:r>
       <w:r>
-        <w:t xml:space="preserve"> The script uses the information in these clusters to generate the remaining TBM code including the editor UI.  In the simplest case, creating a TBM to execute code </w:t>
+        <w:t xml:space="preserve"> The script uses the information in these clusters to </w:t>
+      </w:r>
+      <w:r>
+        <w:t>re</w:t>
+      </w:r>
+      <w:r>
+        <w:t xml:space="preserve">generate </w:t>
+      </w:r>
+      <w:r>
+        <w:t>a module</w:t>
+      </w:r>
+      <w:r>
+        <w:t xml:space="preserve"> including </w:t>
+      </w:r>
+      <w:r>
+        <w:t>its</w:t>
+      </w:r>
+      <w:r>
+        <w:t xml:space="preserve"> editor UI. In the simplest case, creating a TBM to execute code </w:t>
       </w:r>
       <w:proofErr w:type="spellStart"/>
       <w:r>
@@ -2567,7 +2953,13 @@
       </w:r>
       <w:proofErr w:type="spellEnd"/>
       <w:r>
-        <w:t xml:space="preserve"> with the engine can be as simple as using the Fixed Channel Sample Project and placing your logic within a single VI.</w:t>
+        <w:t xml:space="preserve"> with the engine can be as simple as using the </w:t>
+      </w:r>
+      <w:r>
+        <w:t xml:space="preserve">User Control Module </w:t>
+      </w:r>
+      <w:r>
+        <w:t>Sample Project and placing your logic within a single VI.</w:t>
       </w:r>
     </w:p>
     <w:p>
@@ -2586,7 +2978,13 @@
         <w:t xml:space="preserve">The Simulated System example demonstrates how to create and modify a system configuration in the configuration editor, </w:t>
       </w:r>
       <w:r>
-        <w:t xml:space="preserve">deploy a configuration to a target, and update that target’s plug-in dependencies. We have also discussed the technology behind the creation of the example’s control logic. </w:t>
+        <w:t xml:space="preserve">deploy a configuration to a target, and update that target’s plug-in dependencies. We have also discussed the </w:t>
+      </w:r>
+      <w:r>
+        <w:t>Sample Project</w:t>
+      </w:r>
+      <w:r>
+        <w:t xml:space="preserve"> behind the creation of the example’s control logic. </w:t>
       </w:r>
     </w:p>
     <w:p>
@@ -2649,7 +3047,7 @@
                     </pic:cNvPicPr>
                   </pic:nvPicPr>
                   <pic:blipFill>
-                    <a:blip r:embed="rId16" cstate="print"/>
+                    <a:blip r:embed="rId18" cstate="print"/>
                     <a:srcRect/>
                     <a:stretch>
                       <a:fillRect/>
@@ -2836,7 +3234,19 @@
     </w:p>
     <w:p>
       <w:r>
-        <w:t>The diagram below provides visual representation of the TBMs, Channels, and Tags for this configuration. The diagram uses the same conventions as the one above, but omits the Tag labels for the wires.</w:t>
+        <w:t>The diagram below provides</w:t>
+      </w:r>
+      <w:r>
+        <w:t xml:space="preserve"> a</w:t>
+      </w:r>
+      <w:r>
+        <w:t xml:space="preserve"> visual representation of the TBMs, Channels, and Tags for this configuration. The diagram uses the same conventions as the </w:t>
+      </w:r>
+      <w:r>
+        <w:t>similar diagram</w:t>
+      </w:r>
+      <w:r>
+        <w:t xml:space="preserve"> above, but omits the Tag labels for the wires.</w:t>
       </w:r>
     </w:p>
     <w:p>
@@ -2863,7 +3273,7 @@
                     </pic:cNvPicPr>
                   </pic:nvPicPr>
                   <pic:blipFill>
-                    <a:blip r:embed="rId17" cstate="print"/>
+                    <a:blip r:embed="rId19" cstate="print"/>
                     <a:srcRect/>
                     <a:stretch>
                       <a:fillRect/>
@@ -2910,10 +3320,31 @@
       </w:r>
       <w:proofErr w:type="spellEnd"/>
       <w:r>
-        <w:t xml:space="preserve"> Main.vi’ as the Simulated System example. In fact, other than the </w:t>
-      </w:r>
-      <w:r>
-        <w:t xml:space="preserve">new TBMs add to the </w:t>
+        <w:t xml:space="preserve"> Main.vi’ as the Simulated System example. </w:t>
+      </w:r>
+      <w:r>
+        <w:t>The only difference between the two examples is t</w:t>
+      </w:r>
+      <w:r>
+        <w:t xml:space="preserve">he </w:t>
+      </w:r>
+      <w:r>
+        <w:t>additional</w:t>
+      </w:r>
+      <w:r>
+        <w:t xml:space="preserve"> TBMs</w:t>
+      </w:r>
+      <w:r>
+        <w:t>, Tags, and Mappings</w:t>
+      </w:r>
+      <w:r>
+        <w:t xml:space="preserve"> add</w:t>
+      </w:r>
+      <w:r>
+        <w:t>ed</w:t>
+      </w:r>
+      <w:r>
+        <w:t xml:space="preserve"> to the </w:t>
       </w:r>
       <w:proofErr w:type="spellStart"/>
       <w:r>
@@ -2924,19 +3355,13 @@
         <w:t xml:space="preserve"> target in the </w:t>
       </w:r>
       <w:r>
-        <w:t xml:space="preserve">configuration file, the only difference between the two examples is the </w:t>
-      </w:r>
-      <w:r>
-        <w:t xml:space="preserve">additional </w:t>
-      </w:r>
-      <w:r>
-        <w:t xml:space="preserve">dependencies </w:t>
-      </w:r>
-      <w:r>
-        <w:t>required by</w:t>
-      </w:r>
-      <w:r>
-        <w:t xml:space="preserve"> the </w:t>
+        <w:t>configuration file</w:t>
+      </w:r>
+      <w:r>
+        <w:t xml:space="preserve"> and the additional dependencies in the</w:t>
+      </w:r>
+      <w:r>
+        <w:t xml:space="preserve"> </w:t>
       </w:r>
       <w:proofErr w:type="spellStart"/>
       <w:r>
@@ -2962,7 +3387,7 @@
     </w:p>
     <w:p>
       <w:r>
-        <w:t>Another takeaway is that despite the benefits of running code within the framework through the creation of new TBMs, various escape hatches like the CVT module allow for the development of code that can easily execute alongside the framework. Using mechanisms like the CVT, the framework can be used to simply integrate single-point data from a variety of sources and expose it through a common API.</w:t>
+        <w:t>Another takeaway is that despite the benefits of running code within the framework through the creation of new TBMs, various escape hatches like the CVT module allow for the development of code that can easily execute alongside the framework. Using mechanisms like the CVT, the framework can be used to integrate single-point data from a variety of sources and expose it through a common API.</w:t>
       </w:r>
     </w:p>
     <w:p>

</xml_diff>